<commit_message>
Multiple updates based on feedback from Lars
</commit_message>
<xml_diff>
--- a/Labs/Lab 3/Fabric in a Day Lab Instructions - Lab 3 - Data Integration Pipelines.docx
+++ b/Labs/Lab 3/Fabric in a Day Lab Instructions - Lab 3 - Data Integration Pipelines.docx
@@ -63,114 +63,73 @@
       <w:pPr>
         <w:pStyle w:val="NoSpacing"/>
         <w:rPr>
+          <w:rFonts w:asciiTheme="majorHAnsi" w:hAnsiTheme="majorHAnsi" w:cstheme="majorBidi"/>
+          <w:color w:val="2F5496"/>
+          <w:sz w:val="72"/>
+          <w:szCs w:val="72"/>
+        </w:rPr>
+      </w:pPr>
+      <w:r>
+        <w:rPr>
+          <w:rFonts w:asciiTheme="majorHAnsi" w:hAnsiTheme="majorHAnsi" w:cstheme="majorBidi"/>
+          <w:color w:val="2F5496" w:themeColor="accent1" w:themeShade="BF"/>
+          <w:sz w:val="72"/>
+          <w:szCs w:val="72"/>
+        </w:rPr>
+        <w:t>Microsoft Fabric in a Day Lab Manual</w:t>
+      </w:r>
+      <w:r>
+        <w:rPr>
+          <w:rFonts w:asciiTheme="majorHAnsi" w:hAnsiTheme="majorHAnsi" w:cstheme="majorBidi"/>
+          <w:color w:val="2F5496" w:themeColor="accent1" w:themeShade="BF"/>
+          <w:sz w:val="72"/>
+          <w:szCs w:val="72"/>
+        </w:rPr>
+        <w:t xml:space="preserve"> – </w:t>
+      </w:r>
+      <w:r>
+        <w:rPr>
+          <w:rFonts w:asciiTheme="majorHAnsi" w:hAnsiTheme="majorHAnsi" w:cstheme="majorBidi"/>
+          <w:b/>
+          <w:bCs/>
+          <w:color w:val="2F5496" w:themeColor="accent1" w:themeShade="BF"/>
+          <w:sz w:val="72"/>
+          <w:szCs w:val="72"/>
+        </w:rPr>
+        <w:t xml:space="preserve">Lab </w:t>
+      </w:r>
+      <w:r>
+        <w:rPr>
+          <w:rFonts w:asciiTheme="majorHAnsi" w:hAnsiTheme="majorHAnsi" w:cstheme="majorBidi"/>
+          <w:b/>
+          <w:bCs/>
+          <w:color w:val="2F5496" w:themeColor="accent1" w:themeShade="BF"/>
+          <w:sz w:val="72"/>
+          <w:szCs w:val="72"/>
+        </w:rPr>
+        <w:t>3</w:t>
+      </w:r>
+    </w:p>
+    <w:p>
+      <w:pPr>
+        <w:pStyle w:val="NoSpacing"/>
+        <w:rPr>
           <w:rFonts w:asciiTheme="majorHAnsi" w:hAnsiTheme="majorHAnsi" w:cstheme="majorHAnsi"/>
           <w:color w:val="2F5496"/>
           <w:sz w:val="72"/>
           <w:szCs w:val="72"/>
         </w:rPr>
       </w:pPr>
-      <w:r>
+    </w:p>
+    <w:p>
+      <w:pPr>
+        <w:pStyle w:val="NoSpacing"/>
         <w:rPr>
           <w:rFonts w:asciiTheme="majorHAnsi" w:hAnsiTheme="majorHAnsi" w:cstheme="majorHAnsi"/>
           <w:color w:val="2F5496"/>
           <w:sz w:val="72"/>
           <w:szCs w:val="72"/>
         </w:rPr>
-        <w:t xml:space="preserve">Microsoft </w:t>
-      </w:r>
-      <w:r>
-        <w:rPr>
-          <w:rFonts w:asciiTheme="majorHAnsi" w:hAnsiTheme="majorHAnsi" w:cstheme="majorHAnsi"/>
-          <w:color w:val="2F5496"/>
-          <w:sz w:val="72"/>
-          <w:szCs w:val="72"/>
-        </w:rPr>
-        <w:t xml:space="preserve">Fabric </w:t>
-      </w:r>
-      <w:r>
-        <w:rPr>
-          <w:rFonts w:asciiTheme="majorHAnsi" w:hAnsiTheme="majorHAnsi" w:cstheme="majorHAnsi"/>
-          <w:color w:val="2F5496"/>
-          <w:sz w:val="72"/>
-          <w:szCs w:val="72"/>
-        </w:rPr>
-        <w:t>i</w:t>
-      </w:r>
-      <w:r>
-        <w:rPr>
-          <w:rFonts w:asciiTheme="majorHAnsi" w:hAnsiTheme="majorHAnsi" w:cstheme="majorHAnsi"/>
-          <w:color w:val="2F5496"/>
-          <w:sz w:val="72"/>
-          <w:szCs w:val="72"/>
-        </w:rPr>
-        <w:t xml:space="preserve">n </w:t>
-      </w:r>
-      <w:r>
-        <w:rPr>
-          <w:rFonts w:asciiTheme="majorHAnsi" w:hAnsiTheme="majorHAnsi" w:cstheme="majorHAnsi"/>
-          <w:color w:val="2F5496"/>
-          <w:sz w:val="72"/>
-          <w:szCs w:val="72"/>
-        </w:rPr>
-        <w:t>a</w:t>
-      </w:r>
-      <w:r>
-        <w:rPr>
-          <w:rFonts w:asciiTheme="majorHAnsi" w:hAnsiTheme="majorHAnsi" w:cstheme="majorHAnsi"/>
-          <w:color w:val="2F5496"/>
-          <w:sz w:val="72"/>
-          <w:szCs w:val="72"/>
-        </w:rPr>
-        <w:t xml:space="preserve"> Day Lab </w:t>
-      </w:r>
-      <w:r>
-        <w:rPr>
-          <w:rFonts w:asciiTheme="majorHAnsi" w:hAnsiTheme="majorHAnsi" w:cstheme="majorHAnsi"/>
-          <w:color w:val="2F5496"/>
-          <w:sz w:val="72"/>
-          <w:szCs w:val="72"/>
-        </w:rPr>
-        <w:t>Manual</w:t>
-      </w:r>
-      <w:r>
-        <w:rPr>
-          <w:rFonts w:asciiTheme="majorHAnsi" w:hAnsiTheme="majorHAnsi" w:cstheme="majorHAnsi"/>
-          <w:color w:val="2F5496"/>
-          <w:sz w:val="72"/>
-          <w:szCs w:val="72"/>
-        </w:rPr>
-        <w:t xml:space="preserve"> – Lab </w:t>
-      </w:r>
-      <w:r>
-        <w:rPr>
-          <w:rFonts w:asciiTheme="majorHAnsi" w:hAnsiTheme="majorHAnsi" w:cstheme="majorHAnsi"/>
-          <w:color w:val="2F5496"/>
-          <w:sz w:val="72"/>
-          <w:szCs w:val="72"/>
-        </w:rPr>
-        <w:t>3</w:t>
-      </w:r>
-    </w:p>
-    <w:p>
-      <w:pPr>
-        <w:pStyle w:val="NoSpacing"/>
-        <w:rPr>
-          <w:rFonts w:asciiTheme="majorHAnsi" w:hAnsiTheme="majorHAnsi" w:cstheme="majorHAnsi"/>
-          <w:color w:val="2F5496"/>
-          <w:sz w:val="72"/>
-          <w:szCs w:val="72"/>
-        </w:rPr>
-      </w:pPr>
-    </w:p>
-    <w:p>
-      <w:pPr>
-        <w:pStyle w:val="NoSpacing"/>
-        <w:rPr>
-          <w:rFonts w:asciiTheme="majorHAnsi" w:hAnsiTheme="majorHAnsi" w:cstheme="majorHAnsi"/>
-          <w:color w:val="2F5496"/>
-          <w:sz w:val="72"/>
-          <w:szCs w:val="72"/>
-        </w:rPr>
       </w:pPr>
     </w:p>
     <w:p>
@@ -199,20 +158,198 @@
       <w:pPr>
         <w:pStyle w:val="NoSpacing"/>
         <w:rPr>
-          <w:rFonts w:asciiTheme="majorHAnsi" w:hAnsiTheme="majorHAnsi" w:cstheme="majorHAnsi"/>
-          <w:color w:val="2F5496"/>
-          <w:sz w:val="72"/>
-          <w:szCs w:val="72"/>
-        </w:rPr>
-      </w:pPr>
-      <w:r>
-        <w:rPr>
-          <w:rFonts w:asciiTheme="majorHAnsi" w:hAnsiTheme="majorHAnsi" w:cstheme="majorHAnsi"/>
-          <w:color w:val="2F5496"/>
+          <w:rFonts w:asciiTheme="majorHAnsi" w:hAnsiTheme="majorHAnsi" w:cstheme="majorBidi"/>
+          <w:color w:val="2F5496" w:themeColor="accent1" w:themeShade="BF"/>
           <w:sz w:val="32"/>
           <w:szCs w:val="32"/>
         </w:rPr>
-        <w:t>Prepared by: Will Crayger</w:t>
+      </w:pPr>
+      <w:r>
+        <w:rPr>
+          <w:rFonts w:asciiTheme="majorHAnsi" w:hAnsiTheme="majorHAnsi" w:cstheme="majorBidi"/>
+          <w:b/>
+          <w:bCs/>
+          <w:color w:val="2F5496" w:themeColor="accent1" w:themeShade="BF"/>
+          <w:sz w:val="32"/>
+          <w:szCs w:val="32"/>
+        </w:rPr>
+        <w:t>Author</w:t>
+      </w:r>
+      <w:r>
+        <w:rPr>
+          <w:rFonts w:asciiTheme="majorHAnsi" w:hAnsiTheme="majorHAnsi" w:cstheme="majorBidi"/>
+          <w:color w:val="2F5496" w:themeColor="accent1" w:themeShade="BF"/>
+          <w:sz w:val="32"/>
+          <w:szCs w:val="32"/>
+        </w:rPr>
+        <w:t>: Will Crayger</w:t>
+      </w:r>
+      <w:r>
+        <w:rPr>
+          <w:rFonts w:asciiTheme="majorHAnsi" w:hAnsiTheme="majorHAnsi" w:cstheme="majorBidi"/>
+          <w:color w:val="2F5496" w:themeColor="accent1" w:themeShade="BF"/>
+          <w:sz w:val="32"/>
+          <w:szCs w:val="32"/>
+        </w:rPr>
+        <w:t xml:space="preserve"> </w:t>
+      </w:r>
+    </w:p>
+    <w:p>
+      <w:pPr>
+        <w:pStyle w:val="NoSpacing"/>
+        <w:rPr>
+          <w:rFonts w:ascii="Calibri Light" w:eastAsia="Calibri Light" w:hAnsi="Calibri Light" w:cs="Calibri Light"/>
+          <w:sz w:val="32"/>
+          <w:szCs w:val="32"/>
+        </w:rPr>
+      </w:pPr>
+      <w:r>
+        <w:rPr>
+          <w:rFonts w:asciiTheme="majorHAnsi" w:hAnsiTheme="majorHAnsi" w:cstheme="majorBidi"/>
+          <w:b/>
+          <w:bCs/>
+          <w:color w:val="2F5496" w:themeColor="accent1" w:themeShade="BF"/>
+          <w:sz w:val="32"/>
+          <w:szCs w:val="32"/>
+        </w:rPr>
+        <w:t>Email</w:t>
+      </w:r>
+      <w:r>
+        <w:rPr>
+          <w:rFonts w:asciiTheme="majorHAnsi" w:hAnsiTheme="majorHAnsi" w:cstheme="majorBidi"/>
+          <w:color w:val="2F5496" w:themeColor="accent1" w:themeShade="BF"/>
+          <w:sz w:val="32"/>
+          <w:szCs w:val="32"/>
+        </w:rPr>
+        <w:t xml:space="preserve">: </w:t>
+      </w:r>
+      <w:hyperlink r:id="rId8" w:history="1">
+        <w:hyperlink r:id="rId9" w:history="1">
+          <w:r>
+            <w:rPr>
+              <w:rStyle w:val="Hyperlink"/>
+              <w:rFonts w:ascii="Calibri Light" w:eastAsia="Calibri Light" w:hAnsi="Calibri Light" w:cs="Calibri Light"/>
+              <w:sz w:val="32"/>
+              <w:szCs w:val="32"/>
+            </w:rPr>
+            <w:t>wcrayger@lucidbi.co</w:t>
+          </w:r>
+        </w:hyperlink>
+      </w:hyperlink>
+    </w:p>
+    <w:p>
+      <w:pPr>
+        <w:pStyle w:val="NoSpacing"/>
+        <w:rPr>
+          <w:sz w:val="32"/>
+          <w:szCs w:val="32"/>
+        </w:rPr>
+      </w:pPr>
+      <w:r>
+        <w:rPr>
+          <w:rFonts w:asciiTheme="majorHAnsi" w:hAnsiTheme="majorHAnsi" w:cstheme="majorBidi"/>
+          <w:b/>
+          <w:bCs/>
+          <w:color w:val="2F5496" w:themeColor="accent1" w:themeShade="BF"/>
+          <w:sz w:val="32"/>
+          <w:szCs w:val="32"/>
+        </w:rPr>
+        <w:t>LinkedIn</w:t>
+      </w:r>
+      <w:r>
+        <w:rPr>
+          <w:rFonts w:asciiTheme="majorHAnsi" w:hAnsiTheme="majorHAnsi" w:cstheme="majorBidi"/>
+          <w:color w:val="2F5496" w:themeColor="accent1" w:themeShade="BF"/>
+          <w:sz w:val="32"/>
+          <w:szCs w:val="32"/>
+        </w:rPr>
+        <w:t xml:space="preserve">: </w:t>
+      </w:r>
+      <w:hyperlink r:id="rId10" w:history="1">
+        <w:r>
+          <w:rPr>
+            <w:rStyle w:val="Hyperlink"/>
+            <w:rFonts w:asciiTheme="majorHAnsi" w:hAnsiTheme="majorHAnsi" w:cstheme="majorBidi"/>
+            <w:sz w:val="32"/>
+            <w:szCs w:val="32"/>
+          </w:rPr>
+          <w:t>LinkedIn.com/in/</w:t>
+        </w:r>
+        <w:proofErr w:type="spellStart"/>
+        <w:r>
+          <w:rPr>
+            <w:rStyle w:val="Hyperlink"/>
+            <w:rFonts w:asciiTheme="majorHAnsi" w:hAnsiTheme="majorHAnsi" w:cstheme="majorBidi"/>
+            <w:sz w:val="32"/>
+            <w:szCs w:val="32"/>
+          </w:rPr>
+          <w:t>willcrayger</w:t>
+        </w:r>
+        <w:proofErr w:type="spellEnd"/>
+        <w:r>
+          <w:rPr>
+            <w:rStyle w:val="Hyperlink"/>
+            <w:rFonts w:asciiTheme="majorHAnsi" w:hAnsiTheme="majorHAnsi" w:cstheme="majorBidi"/>
+            <w:sz w:val="32"/>
+            <w:szCs w:val="32"/>
+          </w:rPr>
+          <w:t>/</w:t>
+        </w:r>
+      </w:hyperlink>
+    </w:p>
+    <w:p>
+      <w:pPr>
+        <w:pStyle w:val="NoSpacing"/>
+        <w:rPr>
+          <w:rFonts w:asciiTheme="majorHAnsi" w:hAnsiTheme="majorHAnsi" w:cstheme="majorBidi"/>
+          <w:b/>
+          <w:bCs/>
+          <w:color w:val="2F5496" w:themeColor="accent1" w:themeShade="BF"/>
+          <w:sz w:val="32"/>
+          <w:szCs w:val="32"/>
+        </w:rPr>
+      </w:pPr>
+      <w:r>
+        <w:rPr>
+          <w:rFonts w:asciiTheme="majorHAnsi" w:hAnsiTheme="majorHAnsi" w:cstheme="majorBidi"/>
+          <w:b/>
+          <w:bCs/>
+          <w:color w:val="2F5496" w:themeColor="accent1" w:themeShade="BF"/>
+          <w:sz w:val="32"/>
+          <w:szCs w:val="32"/>
+        </w:rPr>
+        <w:t>Course Material</w:t>
+      </w:r>
+      <w:r>
+        <w:rPr>
+          <w:rFonts w:asciiTheme="majorHAnsi" w:hAnsiTheme="majorHAnsi" w:cstheme="majorBidi"/>
+          <w:color w:val="2F5496" w:themeColor="accent1" w:themeShade="BF"/>
+          <w:sz w:val="32"/>
+          <w:szCs w:val="32"/>
+        </w:rPr>
+        <w:t xml:space="preserve">: </w:t>
+      </w:r>
+      <w:hyperlink r:id="rId11" w:history="1">
+        <w:r>
+          <w:rPr>
+            <w:rStyle w:val="Hyperlink"/>
+            <w:rFonts w:asciiTheme="majorHAnsi" w:hAnsiTheme="majorHAnsi" w:cstheme="majorBidi"/>
+            <w:sz w:val="32"/>
+            <w:szCs w:val="32"/>
+          </w:rPr>
+          <w:t>GitHub.com/Lucid-Will/Zero-To-Hero-with-Fabric</w:t>
+        </w:r>
+      </w:hyperlink>
+      <w:r>
+        <w:rPr>
+          <w:rFonts w:asciiTheme="majorHAnsi" w:hAnsiTheme="majorHAnsi" w:cstheme="majorBidi"/>
+          <w:b/>
+          <w:bCs/>
+          <w:color w:val="2F5496" w:themeColor="accent1" w:themeShade="BF"/>
+          <w:sz w:val="32"/>
+          <w:szCs w:val="32"/>
+        </w:rPr>
+        <w:t xml:space="preserve"> </w:t>
       </w:r>
     </w:p>
     <w:p/>
@@ -234,11 +371,17 @@
     <w:p>
       <w:pPr>
         <w:pStyle w:val="NoSpacing"/>
+        <w:rPr>
+          <w:del w:id="0" w:author="Will Crayger" w:date="2024-09-20T11:47:00Z" w16du:dateUtc="2024-09-20T15:47:00Z"/>
+        </w:rPr>
       </w:pPr>
     </w:p>
     <w:p>
       <w:pPr>
         <w:pStyle w:val="NoSpacing"/>
+        <w:rPr>
+          <w:del w:id="1" w:author="Will Crayger" w:date="2024-09-20T11:47:00Z" w16du:dateUtc="2024-09-20T15:47:00Z"/>
+        </w:rPr>
       </w:pPr>
     </w:p>
     <w:p>
@@ -246,7 +389,6 @@
         <w:pStyle w:val="Heading1"/>
       </w:pPr>
       <w:r>
-        <w:lastRenderedPageBreak/>
         <w:t>Working with Pipelines – Extracting Source Data</w:t>
       </w:r>
     </w:p>
@@ -256,118 +398,204 @@
         <w:pStyle w:val="Heading2"/>
       </w:pPr>
       <w:r>
-        <w:t>Introduction:</w:t>
+        <w:t>Introduction</w:t>
       </w:r>
     </w:p>
     <w:p>
-      <w:r>
-        <w:t xml:space="preserve">For this lab, we will create two pipelines. Copying data from source to target is one of the </w:t>
-      </w:r>
-      <w:proofErr w:type="gramStart"/>
-      <w:r>
-        <w:t>most commonly used</w:t>
-      </w:r>
-      <w:proofErr w:type="gramEnd"/>
-      <w:r>
-        <w:t xml:space="preserve"> patterns for pipelines. As such, our first pipeline will be created to extract a single table from an Azure SQL Database. Our second pipeline will also be used to extract data, but we’ll create a pattern that loops through many tables using </w:t>
-      </w:r>
-      <w:r>
-        <w:t>a lookup activity</w:t>
-      </w:r>
-      <w:r>
-        <w:t xml:space="preserve">. Leveraging </w:t>
-      </w:r>
-      <w:r>
-        <w:t xml:space="preserve">lookups and </w:t>
-      </w:r>
-      <w:r>
-        <w:t xml:space="preserve">parameters </w:t>
-      </w:r>
-      <w:r>
-        <w:t>are</w:t>
-      </w:r>
-      <w:r>
-        <w:t xml:space="preserve"> incredibly powerful and efficient, as you’ll see during the exercise.</w:t>
+      <w:pPr>
+        <w:pStyle w:val="Heading2"/>
+        <w:rPr>
+          <w:rFonts w:asciiTheme="minorHAnsi" w:eastAsiaTheme="minorHAnsi" w:hAnsiTheme="minorHAnsi" w:cstheme="minorBidi"/>
+          <w:color w:val="auto"/>
+          <w:sz w:val="22"/>
+          <w:szCs w:val="22"/>
+        </w:rPr>
+      </w:pPr>
+      <w:r>
+        <w:rPr>
+          <w:rFonts w:asciiTheme="minorHAnsi" w:eastAsiaTheme="minorHAnsi" w:hAnsiTheme="minorHAnsi" w:cstheme="minorBidi"/>
+          <w:color w:val="auto"/>
+          <w:sz w:val="22"/>
+          <w:szCs w:val="22"/>
+        </w:rPr>
+        <w:t>Copying data from source to target is a fundamental pattern in pipelines. To illustrate this, Lab 3 is divided into two parts, showcasing both basic and advanced applications of this approach:</w:t>
       </w:r>
     </w:p>
     <w:p>
       <w:pPr>
         <w:pStyle w:val="Heading2"/>
-      </w:pPr>
-      <w:r>
-        <w:t>Part 1: Single Object Copy</w:t>
-      </w:r>
+        <w:rPr>
+          <w:rFonts w:asciiTheme="minorHAnsi" w:eastAsiaTheme="minorHAnsi" w:hAnsiTheme="minorHAnsi" w:cstheme="minorBidi"/>
+          <w:color w:val="auto"/>
+          <w:sz w:val="22"/>
+          <w:szCs w:val="22"/>
+        </w:rPr>
+      </w:pPr>
     </w:p>
     <w:p>
-      <w:r>
-        <w:rPr>
-          <w:b/>
-          <w:bCs/>
-        </w:rPr>
-        <w:t>Creating a Data Pipeline:</w:t>
-      </w:r>
-      <w:r>
-        <w:t xml:space="preserve"> </w:t>
-      </w:r>
-      <w:r>
-        <w:t xml:space="preserve">To begin creating your data pipeline, navigate to the </w:t>
-      </w:r>
-      <w:r>
-        <w:rPr>
-          <w:b/>
-          <w:bCs/>
-        </w:rPr>
-        <w:t>Data Engineering Fabric Landing</w:t>
-      </w:r>
-      <w:r>
-        <w:t xml:space="preserve"> page. From here, choose </w:t>
-      </w:r>
-      <w:r>
-        <w:rPr>
-          <w:b/>
-          <w:bCs/>
-        </w:rPr>
-        <w:t>Data Pipeline</w:t>
-      </w:r>
-      <w:r>
-        <w:t xml:space="preserve"> from the available options. Name your pipeline </w:t>
-      </w:r>
-      <w:proofErr w:type="spellStart"/>
-      <w:r>
-        <w:rPr>
-          <w:b/>
-          <w:bCs/>
-        </w:rPr>
-        <w:t>single_object_copy</w:t>
-      </w:r>
-      <w:proofErr w:type="spellEnd"/>
-      <w:r>
-        <w:rPr>
-          <w:b/>
-          <w:bCs/>
-        </w:rPr>
-        <w:t xml:space="preserve"> </w:t>
-      </w:r>
-      <w:r>
-        <w:t xml:space="preserve">and click </w:t>
-      </w:r>
-      <w:r>
-        <w:rPr>
-          <w:b/>
-          <w:bCs/>
-        </w:rPr>
-        <w:t>Create</w:t>
-      </w:r>
-      <w:r>
-        <w:t xml:space="preserve"> to move to the next step.</w:t>
+      <w:pPr>
+        <w:pStyle w:val="Heading2"/>
+        <w:numPr>
+          <w:ilvl w:val="0"/>
+          <w:numId w:val="43"/>
+        </w:numPr>
+        <w:rPr>
+          <w:rFonts w:asciiTheme="minorHAnsi" w:eastAsiaTheme="minorHAnsi" w:hAnsiTheme="minorHAnsi" w:cstheme="minorBidi"/>
+          <w:color w:val="auto"/>
+          <w:sz w:val="22"/>
+          <w:szCs w:val="22"/>
+        </w:rPr>
+      </w:pPr>
+      <w:r>
+        <w:rPr>
+          <w:rFonts w:asciiTheme="minorHAnsi" w:eastAsiaTheme="minorHAnsi" w:hAnsiTheme="minorHAnsi" w:cstheme="minorBidi"/>
+          <w:color w:val="auto"/>
+          <w:sz w:val="22"/>
+          <w:szCs w:val="22"/>
+        </w:rPr>
+        <w:t>The first pipeline will extract data from a single table in an Azure SQL Database.</w:t>
+      </w:r>
+    </w:p>
+    <w:p>
+      <w:pPr>
+        <w:pStyle w:val="Heading2"/>
+        <w:numPr>
+          <w:ilvl w:val="0"/>
+          <w:numId w:val="43"/>
+        </w:numPr>
+        <w:rPr>
+          <w:rFonts w:asciiTheme="minorHAnsi" w:eastAsiaTheme="minorHAnsi" w:hAnsiTheme="minorHAnsi" w:cstheme="minorBidi"/>
+          <w:color w:val="auto"/>
+          <w:sz w:val="22"/>
+          <w:szCs w:val="22"/>
+        </w:rPr>
+      </w:pPr>
+      <w:r>
+        <w:rPr>
+          <w:rFonts w:asciiTheme="minorHAnsi" w:eastAsiaTheme="minorHAnsi" w:hAnsiTheme="minorHAnsi" w:cstheme="minorBidi"/>
+          <w:color w:val="auto"/>
+          <w:sz w:val="22"/>
+          <w:szCs w:val="22"/>
+        </w:rPr>
+        <w:t>The second pipeline will demonstrate a more advanced, real-world "metadata-driven" method, using a lookup activity to iterate through a list of tables and extract their data.</w:t>
       </w:r>
     </w:p>
     <w:p/>
     <w:p>
       <w:r>
+        <w:t>Understanding how lookups and parameters work together is key, as they enable the creation of powerful, scalable pipelines.</w:t>
+      </w:r>
+    </w:p>
+    <w:p>
+      <w:pPr>
+        <w:pStyle w:val="Heading2"/>
+      </w:pPr>
+      <w:r>
+        <w:t>Single Object Copy</w:t>
+      </w:r>
+    </w:p>
+    <w:p>
+      <w:r>
+        <w:rPr>
+          <w:b/>
+          <w:bCs/>
+        </w:rPr>
+        <w:t>Create</w:t>
+      </w:r>
+      <w:r>
+        <w:rPr>
+          <w:b/>
+          <w:bCs/>
+        </w:rPr>
+        <w:t xml:space="preserve"> </w:t>
+      </w:r>
+      <w:r>
+        <w:rPr>
+          <w:b/>
+          <w:bCs/>
+        </w:rPr>
+        <w:t>a Data Pipeline:</w:t>
+      </w:r>
+      <w:r>
+        <w:t xml:space="preserve"> </w:t>
+      </w:r>
+      <w:r>
+        <w:t xml:space="preserve">To begin creating your data pipeline, navigate to the </w:t>
+      </w:r>
+      <w:r>
+        <w:rPr>
+          <w:b/>
+          <w:bCs/>
+        </w:rPr>
+        <w:t>Data Engineering Fabric Landing</w:t>
+      </w:r>
+      <w:r>
+        <w:t xml:space="preserve"> page. From here, choose </w:t>
+      </w:r>
+      <w:r>
+        <w:rPr>
+          <w:b/>
+          <w:bCs/>
+        </w:rPr>
+        <w:t xml:space="preserve">Data </w:t>
+      </w:r>
+      <w:r>
+        <w:rPr>
+          <w:b/>
+          <w:bCs/>
+        </w:rPr>
+        <w:t>p</w:t>
+      </w:r>
+      <w:r>
+        <w:rPr>
+          <w:b/>
+          <w:bCs/>
+        </w:rPr>
+        <w:t>ipeline</w:t>
+      </w:r>
+      <w:r>
+        <w:t xml:space="preserve"> </w:t>
+      </w:r>
+      <w:r>
+        <w:t xml:space="preserve">from the available options. Name your pipeline </w:t>
+      </w:r>
+      <w:proofErr w:type="spellStart"/>
+      <w:r>
+        <w:rPr>
+          <w:b/>
+          <w:bCs/>
+        </w:rPr>
+        <w:t>single_object_copy</w:t>
+      </w:r>
+      <w:proofErr w:type="spellEnd"/>
+      <w:r>
+        <w:rPr>
+          <w:b/>
+          <w:bCs/>
+        </w:rPr>
+        <w:t xml:space="preserve"> </w:t>
+      </w:r>
+      <w:r>
+        <w:t xml:space="preserve">and click </w:t>
+      </w:r>
+      <w:r>
+        <w:rPr>
+          <w:b/>
+          <w:bCs/>
+        </w:rPr>
+        <w:t>Create</w:t>
+      </w:r>
+      <w:r>
+        <w:t>.</w:t>
+      </w:r>
+    </w:p>
+    <w:p/>
+    <w:p>
+      <w:r>
         <w:rPr>
           <w:noProof/>
         </w:rPr>
+        <w:lastRenderedPageBreak/>
         <w:drawing>
           <wp:inline distT="0" distB="0" distL="0" distR="0" wp14:anchorId="4624A5E3" wp14:editId="1BFF2990">
             <wp:extent cx="4914900" cy="4851400"/>
@@ -384,7 +612,7 @@
                     <pic:cNvPicPr/>
                   </pic:nvPicPr>
                   <pic:blipFill>
-                    <a:blip r:embed="rId8"/>
+                    <a:blip r:embed="rId12"/>
                     <a:stretch>
                       <a:fillRect/>
                     </a:stretch>
@@ -411,7 +639,6 @@
         <w:rPr>
           <w:noProof/>
         </w:rPr>
-        <w:lastRenderedPageBreak/>
         <w:drawing>
           <wp:inline distT="0" distB="0" distL="0" distR="0" wp14:anchorId="2121103B" wp14:editId="3457CF07">
             <wp:extent cx="5943600" cy="1203960"/>
@@ -428,7 +655,7 @@
                     <pic:cNvPicPr/>
                   </pic:nvPicPr>
                   <pic:blipFill>
-                    <a:blip r:embed="rId9"/>
+                    <a:blip r:embed="rId13"/>
                     <a:stretch>
                       <a:fillRect/>
                     </a:stretch>
@@ -455,6 +682,7 @@
         <w:rPr>
           <w:noProof/>
         </w:rPr>
+        <w:lastRenderedPageBreak/>
         <w:drawing>
           <wp:inline distT="0" distB="0" distL="0" distR="0" wp14:anchorId="7FB9278D" wp14:editId="372D2EC7">
             <wp:extent cx="4533900" cy="3606800"/>
@@ -471,7 +699,7 @@
                     <pic:cNvPicPr/>
                   </pic:nvPicPr>
                   <pic:blipFill>
-                    <a:blip r:embed="rId10"/>
+                    <a:blip r:embed="rId14"/>
                     <a:stretch>
                       <a:fillRect/>
                     </a:stretch>
@@ -499,7 +727,14 @@
           <w:b/>
           <w:bCs/>
         </w:rPr>
-        <w:t>Setting Up the Copy Data Activity:</w:t>
+        <w:t xml:space="preserve">Setup </w:t>
+      </w:r>
+      <w:r>
+        <w:rPr>
+          <w:b/>
+          <w:bCs/>
+        </w:rPr>
+        <w:t>the Copy Data Activity:</w:t>
       </w:r>
       <w:r>
         <w:t xml:space="preserve"> </w:t>
@@ -577,7 +812,6 @@
         <w:rPr>
           <w:noProof/>
         </w:rPr>
-        <w:lastRenderedPageBreak/>
         <w:drawing>
           <wp:inline distT="0" distB="0" distL="0" distR="0" wp14:anchorId="7D6DC0AF" wp14:editId="058F432D">
             <wp:extent cx="5943600" cy="2315845"/>
@@ -594,7 +828,7 @@
                     <pic:cNvPicPr/>
                   </pic:nvPicPr>
                   <pic:blipFill>
-                    <a:blip r:embed="rId11"/>
+                    <a:blip r:embed="rId15"/>
                     <a:stretch>
                       <a:fillRect/>
                     </a:stretch>
@@ -631,13 +865,8 @@
         <w:t>Create new connection</w:t>
       </w:r>
       <w:r>
-        <w:t xml:space="preserve"> option </w:t>
-      </w:r>
-      <w:proofErr w:type="gramStart"/>
-      <w:r>
-        <w:t>is selected</w:t>
-      </w:r>
-      <w:proofErr w:type="gramEnd"/>
+        <w:t xml:space="preserve"> option is selected</w:t>
+      </w:r>
       <w:r>
         <w:t xml:space="preserve">, reauthenticate with the read-only credentials from lab 2 and click </w:t>
       </w:r>
@@ -696,7 +925,7 @@
                     <pic:cNvPicPr/>
                   </pic:nvPicPr>
                   <pic:blipFill>
-                    <a:blip r:embed="rId12"/>
+                    <a:blip r:embed="rId16"/>
                     <a:stretch>
                       <a:fillRect/>
                     </a:stretch>
@@ -740,7 +969,7 @@
                     <pic:cNvPicPr/>
                   </pic:nvPicPr>
                   <pic:blipFill>
-                    <a:blip r:embed="rId13"/>
+                    <a:blip r:embed="rId17"/>
                     <a:stretch>
                       <a:fillRect/>
                     </a:stretch>
@@ -786,24 +1015,21 @@
       <w:r>
         <w:t xml:space="preserve"> menu, switch to the </w:t>
       </w:r>
-      <w:proofErr w:type="spellStart"/>
-      <w:r>
-        <w:rPr>
-          <w:b/>
-          <w:bCs/>
-        </w:rPr>
-        <w:t>OneLake</w:t>
-      </w:r>
-      <w:proofErr w:type="spellEnd"/>
-      <w:r>
-        <w:rPr>
-          <w:b/>
-          <w:bCs/>
-        </w:rPr>
-        <w:t xml:space="preserve"> data hub</w:t>
-      </w:r>
-      <w:r>
-        <w:t xml:space="preserve"> tab. Choose </w:t>
+      <w:r>
+        <w:rPr>
+          <w:b/>
+          <w:bCs/>
+        </w:rPr>
+        <w:t>OneLake data hub</w:t>
+      </w:r>
+      <w:r>
+        <w:t xml:space="preserve"> tab</w:t>
+      </w:r>
+      <w:r>
+        <w:t xml:space="preserve"> located at the top of the window</w:t>
+      </w:r>
+      <w:r>
+        <w:t xml:space="preserve">. Choose </w:t>
       </w:r>
       <w:r>
         <w:t xml:space="preserve">the </w:t>
@@ -836,16 +1062,10 @@
     </w:p>
     <w:p>
       <w:r>
-        <w:t>On the next page, review the settings</w:t>
-      </w:r>
-      <w:r>
-        <w:t xml:space="preserve"> to familiarize yourself</w:t>
-      </w:r>
-      <w:r>
-        <w:t xml:space="preserve">, but leave everything as default. </w:t>
-      </w:r>
-      <w:r>
-        <w:t xml:space="preserve">Change the table name to </w:t>
+        <w:t xml:space="preserve">On the next page, </w:t>
+      </w:r>
+      <w:r>
+        <w:t xml:space="preserve">change the table name to </w:t>
       </w:r>
       <w:proofErr w:type="spellStart"/>
       <w:r>
@@ -864,7 +1084,37 @@
         <w:t xml:space="preserve">. </w:t>
       </w:r>
       <w:r>
-        <w:t xml:space="preserve">Once you've reviewed the configuration, click </w:t>
+        <w:t>R</w:t>
+      </w:r>
+      <w:r>
+        <w:t xml:space="preserve">eview the </w:t>
+      </w:r>
+      <w:r>
+        <w:t xml:space="preserve">other </w:t>
+      </w:r>
+      <w:r>
+        <w:t>settings</w:t>
+      </w:r>
+      <w:r>
+        <w:t xml:space="preserve"> to familiarize </w:t>
+      </w:r>
+      <w:r>
+        <w:t>yourself</w:t>
+      </w:r>
+      <w:r>
+        <w:t xml:space="preserve"> but</w:t>
+      </w:r>
+      <w:r>
+        <w:t xml:space="preserve"> leave everything as default</w:t>
+      </w:r>
+      <w:r>
+        <w:t xml:space="preserve"> and</w:t>
+      </w:r>
+      <w:r>
+        <w:t xml:space="preserve"> then click</w:t>
+      </w:r>
+      <w:r>
+        <w:t xml:space="preserve"> </w:t>
       </w:r>
       <w:r>
         <w:rPr>
@@ -897,7 +1147,13 @@
         <w:t>Start data transfer immediately</w:t>
       </w:r>
       <w:r>
-        <w:t xml:space="preserve"> box and click </w:t>
+        <w:t xml:space="preserve"> box</w:t>
+      </w:r>
+      <w:r>
+        <w:t>. C</w:t>
+      </w:r>
+      <w:r>
+        <w:t xml:space="preserve">lick </w:t>
       </w:r>
       <w:r>
         <w:rPr>
@@ -933,7 +1189,7 @@
                     <pic:cNvPicPr/>
                   </pic:nvPicPr>
                   <pic:blipFill>
-                    <a:blip r:embed="rId14"/>
+                    <a:blip r:embed="rId18"/>
                     <a:stretch>
                       <a:fillRect/>
                     </a:stretch>
@@ -976,7 +1232,7 @@
                     <pic:cNvPicPr/>
                   </pic:nvPicPr>
                   <pic:blipFill>
-                    <a:blip r:embed="rId15"/>
+                    <a:blip r:embed="rId19"/>
                     <a:stretch>
                       <a:fillRect/>
                     </a:stretch>
@@ -1020,7 +1276,7 @@
                     <pic:cNvPicPr/>
                   </pic:nvPicPr>
                   <pic:blipFill>
-                    <a:blip r:embed="rId16"/>
+                    <a:blip r:embed="rId20"/>
                     <a:stretch>
                       <a:fillRect/>
                     </a:stretch>
@@ -1054,27 +1310,52 @@
         <w:t xml:space="preserve"> </w:t>
       </w:r>
       <w:r>
-        <w:t xml:space="preserve">Return to the </w:t>
-      </w:r>
-      <w:r>
-        <w:rPr>
-          <w:b/>
-          <w:bCs/>
-        </w:rPr>
-        <w:t>Canvas</w:t>
-      </w:r>
-      <w:r>
-        <w:t xml:space="preserve"> where the </w:t>
-      </w:r>
-      <w:r>
-        <w:rPr>
-          <w:b/>
-          <w:bCs/>
-        </w:rPr>
-        <w:t>Copy Data</w:t>
-      </w:r>
-      <w:r>
-        <w:t xml:space="preserve"> activity is visible. Select it and rename the activity to </w:t>
+        <w:t>You should be returned</w:t>
+      </w:r>
+      <w:r>
+        <w:t xml:space="preserve"> </w:t>
+      </w:r>
+      <w:r>
+        <w:t xml:space="preserve">to the </w:t>
+      </w:r>
+      <w:r>
+        <w:t>c</w:t>
+      </w:r>
+      <w:r>
+        <w:t>anvas</w:t>
+      </w:r>
+      <w:r>
+        <w:t xml:space="preserve"> </w:t>
+      </w:r>
+      <w:r>
+        <w:t xml:space="preserve">where the </w:t>
+      </w:r>
+      <w:r>
+        <w:rPr>
+          <w:b/>
+          <w:bCs/>
+        </w:rPr>
+        <w:t xml:space="preserve">Copy </w:t>
+      </w:r>
+      <w:r>
+        <w:rPr>
+          <w:b/>
+          <w:bCs/>
+        </w:rPr>
+        <w:t>d</w:t>
+      </w:r>
+      <w:r>
+        <w:rPr>
+          <w:b/>
+          <w:bCs/>
+        </w:rPr>
+        <w:t>ata</w:t>
+      </w:r>
+      <w:r>
+        <w:t xml:space="preserve"> </w:t>
+      </w:r>
+      <w:r>
+        <w:t xml:space="preserve">activity is visible. Select it and rename the activity to </w:t>
       </w:r>
       <w:proofErr w:type="spellStart"/>
       <w:r>
@@ -1086,7 +1367,10 @@
       </w:r>
       <w:proofErr w:type="spellEnd"/>
       <w:r>
-        <w:t xml:space="preserve"> for clarity. Open the </w:t>
+        <w:t xml:space="preserve"> then select </w:t>
+      </w:r>
+      <w:r>
+        <w:t xml:space="preserve">the </w:t>
       </w:r>
       <w:r>
         <w:rPr>
@@ -1096,7 +1380,7 @@
         <w:t>Source</w:t>
       </w:r>
       <w:r>
-        <w:t xml:space="preserve"> tab within the activity to review the pre-populated configuration details that were set using the </w:t>
+        <w:t xml:space="preserve"> tab to review the pre-populated configuration details that were set using the </w:t>
       </w:r>
       <w:r>
         <w:rPr>
@@ -1106,22 +1390,40 @@
         <w:t>Copy Data Tool</w:t>
       </w:r>
       <w:r>
-        <w:t xml:space="preserve">. Next, open the </w:t>
-      </w:r>
-      <w:r>
-        <w:rPr>
-          <w:b/>
-          <w:bCs/>
-        </w:rPr>
-        <w:t>Destination</w:t>
-      </w:r>
-      <w:r>
-        <w:t xml:space="preserve"> tab and review the settings there as well.</w:t>
+        <w:t xml:space="preserve">. </w:t>
       </w:r>
     </w:p>
     <w:p>
       <w:r>
-        <w:t xml:space="preserve">If needed, expand the </w:t>
+        <w:t xml:space="preserve">Next, </w:t>
+      </w:r>
+      <w:r>
+        <w:t>select</w:t>
+      </w:r>
+      <w:r>
+        <w:t xml:space="preserve"> </w:t>
+      </w:r>
+      <w:r>
+        <w:t xml:space="preserve">the </w:t>
+      </w:r>
+      <w:r>
+        <w:rPr>
+          <w:b/>
+          <w:bCs/>
+        </w:rPr>
+        <w:t>Destination</w:t>
+      </w:r>
+      <w:r>
+        <w:t xml:space="preserve"> tab and review the settings there as well.</w:t>
+      </w:r>
+      <w:r>
+        <w:t xml:space="preserve"> </w:t>
+      </w:r>
+      <w:r>
+        <w:t>E</w:t>
+      </w:r>
+      <w:r>
+        <w:t xml:space="preserve">xpand the </w:t>
       </w:r>
       <w:r>
         <w:rPr>
@@ -1131,7 +1433,23 @@
         <w:t>Advanced</w:t>
       </w:r>
       <w:r>
-        <w:t xml:space="preserve"> section. Here you can change the writer behavior to either </w:t>
+        <w:t xml:space="preserve"> section</w:t>
+      </w:r>
+      <w:r>
+        <w:t xml:space="preserve"> and review the </w:t>
+      </w:r>
+      <w:r>
+        <w:rPr>
+          <w:b/>
+          <w:bCs/>
+        </w:rPr>
+        <w:t>Table action</w:t>
+      </w:r>
+      <w:r>
+        <w:t xml:space="preserve"> options:</w:t>
+      </w:r>
+      <w:r>
+        <w:t xml:space="preserve"> </w:t>
       </w:r>
       <w:r>
         <w:rPr>
@@ -1141,7 +1459,13 @@
         <w:t>Append</w:t>
       </w:r>
       <w:r>
-        <w:t xml:space="preserve"> or </w:t>
+        <w:t xml:space="preserve"> </w:t>
+      </w:r>
+      <w:r>
+        <w:t>and</w:t>
+      </w:r>
+      <w:r>
+        <w:t xml:space="preserve"> </w:t>
       </w:r>
       <w:r>
         <w:rPr>
@@ -1151,12 +1475,27 @@
         <w:t>Overwrite</w:t>
       </w:r>
       <w:r>
-        <w:t>, depending on your requirements.</w:t>
+        <w:t xml:space="preserve">. These are </w:t>
+      </w:r>
+      <w:r>
+        <w:t xml:space="preserve">critically important depending on your </w:t>
+      </w:r>
+      <w:r>
+        <w:t>project’s</w:t>
+      </w:r>
+      <w:r>
+        <w:t xml:space="preserve"> requirements.</w:t>
       </w:r>
     </w:p>
     <w:p>
       <w:r>
-        <w:t xml:space="preserve">Once you've reviewed and finalized the configurations, return to the </w:t>
+        <w:t xml:space="preserve">Once you've reviewed </w:t>
+      </w:r>
+      <w:r>
+        <w:t>everything</w:t>
+      </w:r>
+      <w:r>
+        <w:t xml:space="preserve">, return to the </w:t>
       </w:r>
       <w:r>
         <w:rPr>
@@ -1212,7 +1551,7 @@
                     <pic:cNvPicPr/>
                   </pic:nvPicPr>
                   <pic:blipFill>
-                    <a:blip r:embed="rId17"/>
+                    <a:blip r:embed="rId21"/>
                     <a:stretch>
                       <a:fillRect/>
                     </a:stretch>
@@ -1256,7 +1595,7 @@
                     <pic:cNvPicPr/>
                   </pic:nvPicPr>
                   <pic:blipFill>
-                    <a:blip r:embed="rId18"/>
+                    <a:blip r:embed="rId22"/>
                     <a:stretch>
                       <a:fillRect/>
                     </a:stretch>
@@ -1300,7 +1639,7 @@
                     <pic:cNvPicPr/>
                   </pic:nvPicPr>
                   <pic:blipFill>
-                    <a:blip r:embed="rId19"/>
+                    <a:blip r:embed="rId23"/>
                     <a:stretch>
                       <a:fillRect/>
                     </a:stretch>
@@ -1344,7 +1683,7 @@
                     <pic:cNvPicPr/>
                   </pic:nvPicPr>
                   <pic:blipFill>
-                    <a:blip r:embed="rId20"/>
+                    <a:blip r:embed="rId24"/>
                     <a:stretch>
                       <a:fillRect/>
                     </a:stretch>
@@ -1425,7 +1764,31 @@
           <w:b/>
           <w:bCs/>
         </w:rPr>
-        <w:t>Copy Data details blade</w:t>
+        <w:t xml:space="preserve">Copy </w:t>
+      </w:r>
+      <w:r>
+        <w:rPr>
+          <w:b/>
+          <w:bCs/>
+        </w:rPr>
+        <w:t>d</w:t>
+      </w:r>
+      <w:r>
+        <w:rPr>
+          <w:b/>
+          <w:bCs/>
+        </w:rPr>
+        <w:t xml:space="preserve">ata </w:t>
+      </w:r>
+      <w:r>
+        <w:rPr>
+          <w:b/>
+          <w:bCs/>
+        </w:rPr>
+        <w:t xml:space="preserve">details </w:t>
+      </w:r>
+      <w:r>
+        <w:t>blade</w:t>
       </w:r>
       <w:r>
         <w:t>, where you can monitor progress and review various metrics related to the run.</w:t>
@@ -1435,11 +1798,9 @@
       <w:r>
         <w:t xml:space="preserve">Once the pipeline </w:t>
       </w:r>
-      <w:proofErr w:type="gramStart"/>
-      <w:r>
-        <w:t>completes</w:t>
-      </w:r>
-      <w:proofErr w:type="gramEnd"/>
+      <w:r>
+        <w:t>is completed</w:t>
+      </w:r>
       <w:r>
         <w:t xml:space="preserve">, navigate back to your </w:t>
       </w:r>
@@ -1499,7 +1860,7 @@
                     <pic:cNvPicPr/>
                   </pic:nvPicPr>
                   <pic:blipFill>
-                    <a:blip r:embed="rId21"/>
+                    <a:blip r:embed="rId25"/>
                     <a:stretch>
                       <a:fillRect/>
                     </a:stretch>
@@ -1542,7 +1903,7 @@
                     <pic:cNvPicPr/>
                   </pic:nvPicPr>
                   <pic:blipFill>
-                    <a:blip r:embed="rId22"/>
+                    <a:blip r:embed="rId26"/>
                     <a:stretch>
                       <a:fillRect/>
                     </a:stretch>
@@ -1586,7 +1947,7 @@
                     <pic:cNvPicPr/>
                   </pic:nvPicPr>
                   <pic:blipFill>
-                    <a:blip r:embed="rId23"/>
+                    <a:blip r:embed="rId27"/>
                     <a:stretch>
                       <a:fillRect/>
                     </a:stretch>
@@ -1629,7 +1990,7 @@
                     <pic:cNvPicPr/>
                   </pic:nvPicPr>
                   <pic:blipFill>
-                    <a:blip r:embed="rId24"/>
+                    <a:blip r:embed="rId28"/>
                     <a:stretch>
                       <a:fillRect/>
                     </a:stretch>
@@ -1650,22 +2011,28 @@
         </w:drawing>
       </w:r>
     </w:p>
-    <w:p/>
     <w:p>
       <w:pPr>
-        <w:pStyle w:val="Heading2"/>
-      </w:pPr>
-      <w:r>
-        <w:t xml:space="preserve">Part 2: </w:t>
-      </w:r>
-      <w:r>
-        <w:t>Dynamic</w:t>
-      </w:r>
-      <w:r>
-        <w:t xml:space="preserve"> Object Copy</w:t>
-      </w:r>
+        <w:rPr>
+          <w:del w:id="2" w:author="Will Crayger" w:date="2024-09-20T11:48:00Z" w16du:dateUtc="2024-09-20T15:48:00Z"/>
+        </w:rPr>
+      </w:pPr>
     </w:p>
     <w:p>
+      <w:pPr>
+        <w:pStyle w:val="Heading2"/>
+      </w:pPr>
+      <w:r>
+        <w:t xml:space="preserve">Part 2: </w:t>
+      </w:r>
+      <w:r>
+        <w:t>Dynamic</w:t>
+      </w:r>
+      <w:r>
+        <w:t xml:space="preserve"> Object Copy</w:t>
+      </w:r>
+    </w:p>
+    <w:p>
       <w:r>
         <w:rPr>
           <w:b/>
@@ -1691,7 +2058,21 @@
           <w:b/>
           <w:bCs/>
         </w:rPr>
-        <w:t>Data Pipeline</w:t>
+        <w:t xml:space="preserve">Data </w:t>
+      </w:r>
+      <w:r>
+        <w:rPr>
+          <w:b/>
+          <w:bCs/>
+        </w:rPr>
+        <w:t>p</w:t>
+      </w:r>
+      <w:r>
+        <w:rPr>
+          <w:b/>
+          <w:bCs/>
+        </w:rPr>
+        <w:t>ipeline</w:t>
       </w:r>
       <w:r>
         <w:t xml:space="preserve">. Name the pipeline </w:t>
@@ -1716,7 +2097,7 @@
         <w:t>Create</w:t>
       </w:r>
       <w:r>
-        <w:t xml:space="preserve"> to proceed. Once the pipeline is created, click </w:t>
+        <w:t xml:space="preserve">. Once the pipeline is created, click </w:t>
       </w:r>
       <w:r>
         <w:rPr>
@@ -1736,6 +2117,32 @@
         <w:t xml:space="preserve"> from the landing page. We will start by executing a </w:t>
       </w:r>
       <w:r>
+        <w:t>Lookup</w:t>
+      </w:r>
+      <w:r>
+        <w:rPr>
+          <w:b/>
+          <w:bCs/>
+        </w:rPr>
+        <w:t xml:space="preserve"> </w:t>
+      </w:r>
+      <w:r>
+        <w:t>activity</w:t>
+      </w:r>
+      <w:r>
+        <w:t xml:space="preserve"> to retrieve a list of schema and table combinations. From the list of activities, choose </w:t>
+      </w:r>
+      <w:r>
+        <w:rPr>
+          <w:b/>
+          <w:bCs/>
+        </w:rPr>
+        <w:t>Lookup</w:t>
+      </w:r>
+      <w:r>
+        <w:t xml:space="preserve"> and add it to the canvas. Select the </w:t>
+      </w:r>
+      <w:r>
         <w:rPr>
           <w:b/>
           <w:bCs/>
@@ -1743,37 +2150,7 @@
         <w:t>Lookup activity</w:t>
       </w:r>
       <w:r>
-        <w:t xml:space="preserve"> to retrieve a list of schema and table combinations. From the list of activities, choose </w:t>
-      </w:r>
-      <w:r>
-        <w:rPr>
-          <w:b/>
-          <w:bCs/>
-        </w:rPr>
-        <w:t>Lookup</w:t>
-      </w:r>
-      <w:r>
-        <w:t xml:space="preserve"> and add it to the canvas. Select the </w:t>
-      </w:r>
-      <w:r>
-        <w:rPr>
-          <w:b/>
-          <w:bCs/>
-        </w:rPr>
-        <w:t xml:space="preserve">Lookup </w:t>
-      </w:r>
-      <w:r>
-        <w:rPr>
-          <w:b/>
-          <w:bCs/>
-        </w:rPr>
-        <w:t>activity</w:t>
-      </w:r>
-      <w:r>
-        <w:t xml:space="preserve"> and</w:t>
-      </w:r>
-      <w:r>
-        <w:t xml:space="preserve"> rename it to </w:t>
+        <w:t xml:space="preserve"> and rename it to </w:t>
       </w:r>
       <w:proofErr w:type="spellStart"/>
       <w:r>
@@ -1791,6 +2168,9 @@
     <w:p/>
     <w:p>
       <w:r>
+        <w:rPr>
+          <w:noProof/>
+        </w:rPr>
         <w:drawing>
           <wp:inline distT="0" distB="0" distL="0" distR="0" wp14:anchorId="0902C47E" wp14:editId="4067EFD2">
             <wp:extent cx="5943600" cy="2811780"/>
@@ -1807,7 +2187,7 @@
                     <pic:cNvPicPr/>
                   </pic:nvPicPr>
                   <pic:blipFill>
-                    <a:blip r:embed="rId25"/>
+                    <a:blip r:embed="rId29"/>
                     <a:stretch>
                       <a:fillRect/>
                     </a:stretch>
@@ -1831,6 +2211,9 @@
     <w:p/>
     <w:p>
       <w:r>
+        <w:rPr>
+          <w:noProof/>
+        </w:rPr>
         <w:drawing>
           <wp:inline distT="0" distB="0" distL="0" distR="0" wp14:anchorId="21729930" wp14:editId="191A8A9B">
             <wp:extent cx="5943600" cy="2207260"/>
@@ -1847,7 +2230,7 @@
                     <pic:cNvPicPr/>
                   </pic:nvPicPr>
                   <pic:blipFill>
-                    <a:blip r:embed="rId26"/>
+                    <a:blip r:embed="rId30"/>
                     <a:stretch>
                       <a:fillRect/>
                     </a:stretch>
@@ -1872,6 +2255,9 @@
     <w:p/>
     <w:p>
       <w:r>
+        <w:rPr>
+          <w:noProof/>
+        </w:rPr>
         <w:lastRenderedPageBreak/>
         <w:drawing>
           <wp:inline distT="0" distB="0" distL="0" distR="0" wp14:anchorId="10B5811A" wp14:editId="1711925C">
@@ -1889,7 +2275,7 @@
                     <pic:cNvPicPr/>
                   </pic:nvPicPr>
                   <pic:blipFill>
-                    <a:blip r:embed="rId27"/>
+                    <a:blip r:embed="rId31"/>
                     <a:stretch>
                       <a:fillRect/>
                     </a:stretch>
@@ -1936,7 +2322,24 @@
         <w:t xml:space="preserve"> created in part 1 of this lab</w:t>
       </w:r>
       <w:r>
-        <w:t xml:space="preserve">. Change the connection type to </w:t>
+        <w:t xml:space="preserve">. Change the </w:t>
+      </w:r>
+      <w:r>
+        <w:rPr>
+          <w:b/>
+          <w:bCs/>
+        </w:rPr>
+        <w:t>C</w:t>
+      </w:r>
+      <w:r>
+        <w:rPr>
+          <w:b/>
+          <w:bCs/>
+        </w:rPr>
+        <w:t>onnection type</w:t>
+      </w:r>
+      <w:r>
+        <w:t xml:space="preserve"> to </w:t>
       </w:r>
       <w:r>
         <w:rPr>
@@ -1988,11 +2391,9 @@
       <w:r>
         <w:t xml:space="preserve"> to see the output of the Lookup </w:t>
       </w:r>
-      <w:proofErr w:type="gramStart"/>
-      <w:r>
-        <w:t>query, and</w:t>
-      </w:r>
-      <w:proofErr w:type="gramEnd"/>
+      <w:r>
+        <w:t>query and</w:t>
+      </w:r>
       <w:r>
         <w:t xml:space="preserve"> be sure to uncheck the box labeled </w:t>
       </w:r>
@@ -2010,12 +2411,14 @@
     <w:p/>
     <w:p>
       <w:r>
-        <w:lastRenderedPageBreak/>
+        <w:rPr>
+          <w:noProof/>
+        </w:rPr>
         <w:drawing>
-          <wp:inline distT="0" distB="0" distL="0" distR="0" wp14:anchorId="0BB7F62C" wp14:editId="332616D9">
-            <wp:extent cx="5943600" cy="3462020"/>
-            <wp:effectExtent l="0" t="0" r="0" b="5080"/>
-            <wp:docPr id="1906950526" name="Picture 1" descr="A screenshot of a computer&#10;&#10;Description automatically generated"/>
+          <wp:inline distT="0" distB="0" distL="0" distR="0" wp14:anchorId="350C2747" wp14:editId="226E5FF7">
+            <wp:extent cx="5943600" cy="2343150"/>
+            <wp:effectExtent l="0" t="0" r="0" b="0"/>
+            <wp:docPr id="1933595209" name="drawing"/>
             <wp:cNvGraphicFramePr>
               <a:graphicFrameLocks xmlns:a="http://schemas.openxmlformats.org/drawingml/2006/main" noChangeAspect="1"/>
             </wp:cNvGraphicFramePr>
@@ -2023,11 +2426,17 @@
               <a:graphicData uri="http://schemas.openxmlformats.org/drawingml/2006/picture">
                 <pic:pic xmlns:pic="http://schemas.openxmlformats.org/drawingml/2006/picture">
                   <pic:nvPicPr>
-                    <pic:cNvPr id="1906950526" name="Picture 1" descr="A screenshot of a computer&#10;&#10;Description automatically generated"/>
+                    <pic:cNvPr id="1933595209" name=""/>
                     <pic:cNvPicPr/>
                   </pic:nvPicPr>
                   <pic:blipFill>
-                    <a:blip r:embed="rId28"/>
+                    <a:blip r:embed="rId32">
+                      <a:extLst>
+                        <a:ext uri="{28A0092B-C50C-407E-A947-70E740481C1C}">
+                          <a14:useLocalDpi xmlns:a14="http://schemas.microsoft.com/office/drawing/2010/main" val="0"/>
+                        </a:ext>
+                      </a:extLst>
+                    </a:blip>
                     <a:stretch>
                       <a:fillRect/>
                     </a:stretch>
@@ -2035,7 +2444,7 @@
                   <pic:spPr>
                     <a:xfrm>
                       <a:off x="0" y="0"/>
-                      <a:ext cx="5943600" cy="3462020"/>
+                      <a:ext cx="5943600" cy="2343150"/>
                     </a:xfrm>
                     <a:prstGeom prst="rect">
                       <a:avLst/>
@@ -2051,11 +2460,14 @@
     <w:p/>
     <w:p>
       <w:r>
+        <w:rPr>
+          <w:noProof/>
+        </w:rPr>
         <w:drawing>
-          <wp:inline distT="0" distB="0" distL="0" distR="0" wp14:anchorId="3CD76B47" wp14:editId="4F7C0098">
-            <wp:extent cx="5943600" cy="1185545"/>
+          <wp:inline distT="0" distB="0" distL="0" distR="0" wp14:anchorId="1BFC46E9" wp14:editId="2930406A">
+            <wp:extent cx="5943600" cy="1009650"/>
             <wp:effectExtent l="0" t="0" r="0" b="0"/>
-            <wp:docPr id="1760795767" name="Picture 1" descr="A screenshot of a computer&#10;&#10;Description automatically generated"/>
+            <wp:docPr id="2023536677" name="drawing"/>
             <wp:cNvGraphicFramePr>
               <a:graphicFrameLocks xmlns:a="http://schemas.openxmlformats.org/drawingml/2006/main" noChangeAspect="1"/>
             </wp:cNvGraphicFramePr>
@@ -2063,11 +2475,17 @@
               <a:graphicData uri="http://schemas.openxmlformats.org/drawingml/2006/picture">
                 <pic:pic xmlns:pic="http://schemas.openxmlformats.org/drawingml/2006/picture">
                   <pic:nvPicPr>
-                    <pic:cNvPr id="1760795767" name="Picture 1" descr="A screenshot of a computer&#10;&#10;Description automatically generated"/>
+                    <pic:cNvPr id="2023536677" name=""/>
                     <pic:cNvPicPr/>
                   </pic:nvPicPr>
                   <pic:blipFill>
-                    <a:blip r:embed="rId29"/>
+                    <a:blip r:embed="rId33">
+                      <a:extLst>
+                        <a:ext uri="{28A0092B-C50C-407E-A947-70E740481C1C}">
+                          <a14:useLocalDpi xmlns:a14="http://schemas.microsoft.com/office/drawing/2010/main" val="0"/>
+                        </a:ext>
+                      </a:extLst>
+                    </a:blip>
                     <a:stretch>
                       <a:fillRect/>
                     </a:stretch>
@@ -2075,7 +2493,7 @@
                   <pic:spPr>
                     <a:xfrm>
                       <a:off x="0" y="0"/>
-                      <a:ext cx="5943600" cy="1185545"/>
+                      <a:ext cx="5943600" cy="1009650"/>
                     </a:xfrm>
                     <a:prstGeom prst="rect">
                       <a:avLst/>
@@ -2143,10 +2561,10 @@
           <w:b/>
           <w:bCs/>
         </w:rPr>
-        <w:t>Lookup Schema and Table</w:t>
-      </w:r>
-      <w:r>
-        <w:t xml:space="preserve"> activity to the </w:t>
+        <w:t xml:space="preserve">Lookup </w:t>
+      </w:r>
+      <w:r>
+        <w:t xml:space="preserve">activity to the </w:t>
       </w:r>
       <w:proofErr w:type="spellStart"/>
       <w:r>
@@ -2232,15 +2650,38 @@
       <w:r>
         <w:t xml:space="preserve"> to specify the items that will be looped through. Select </w:t>
       </w:r>
-      <w:r>
-        <w:rPr>
-          <w:b/>
-          <w:bCs/>
-        </w:rPr>
-        <w:t>Lookup Schema and Table value array</w:t>
-      </w:r>
-      <w:r>
-        <w:t xml:space="preserve"> from the list of activity outputs to populate the field, then click </w:t>
+      <w:proofErr w:type="spellStart"/>
+      <w:r>
+        <w:rPr>
+          <w:b/>
+          <w:bCs/>
+        </w:rPr>
+        <w:t>l</w:t>
+      </w:r>
+      <w:r>
+        <w:rPr>
+          <w:b/>
+          <w:bCs/>
+        </w:rPr>
+        <w:t>ookup_table_and_schema</w:t>
+      </w:r>
+      <w:proofErr w:type="spellEnd"/>
+      <w:r>
+        <w:rPr>
+          <w:b/>
+          <w:bCs/>
+        </w:rPr>
+        <w:t xml:space="preserve"> value array</w:t>
+      </w:r>
+      <w:r>
+        <w:rPr>
+          <w:b/>
+          <w:bCs/>
+        </w:rPr>
+        <w:t xml:space="preserve"> </w:t>
+      </w:r>
+      <w:r>
+        <w:t xml:space="preserve">from the list of activity outputs to populate the field, then click </w:t>
       </w:r>
       <w:r>
         <w:rPr>
@@ -2256,7 +2697,9 @@
     <w:p/>
     <w:p>
       <w:r>
-        <w:lastRenderedPageBreak/>
+        <w:rPr>
+          <w:noProof/>
+        </w:rPr>
         <w:drawing>
           <wp:inline distT="0" distB="0" distL="0" distR="0" wp14:anchorId="5A98A0EE" wp14:editId="064EC500">
             <wp:extent cx="5943600" cy="3601085"/>
@@ -2273,7 +2716,7 @@
                     <pic:cNvPicPr/>
                   </pic:nvPicPr>
                   <pic:blipFill>
-                    <a:blip r:embed="rId30"/>
+                    <a:blip r:embed="rId34"/>
                     <a:stretch>
                       <a:fillRect/>
                     </a:stretch>
@@ -2297,6 +2740,9 @@
     <w:p/>
     <w:p>
       <w:r>
+        <w:rPr>
+          <w:noProof/>
+        </w:rPr>
         <w:lastRenderedPageBreak/>
         <w:drawing>
           <wp:inline distT="0" distB="0" distL="0" distR="0" wp14:anchorId="7319D71D" wp14:editId="71ACADD3">
@@ -2314,7 +2760,7 @@
                     <pic:cNvPicPr/>
                   </pic:nvPicPr>
                   <pic:blipFill>
-                    <a:blip r:embed="rId31"/>
+                    <a:blip r:embed="rId35"/>
                     <a:stretch>
                       <a:fillRect/>
                     </a:stretch>
@@ -2338,11 +2784,20 @@
     <w:p/>
     <w:p>
       <w:r>
+        <w:rPr>
+          <w:noProof/>
+        </w:rPr>
+        <w:t xml:space="preserve"> </w:t>
+      </w:r>
+      <w:r>
+        <w:rPr>
+          <w:noProof/>
+        </w:rPr>
         <w:drawing>
-          <wp:inline distT="0" distB="0" distL="0" distR="0" wp14:anchorId="7397108B" wp14:editId="776F94C5">
-            <wp:extent cx="5943600" cy="2893060"/>
-            <wp:effectExtent l="0" t="0" r="0" b="2540"/>
-            <wp:docPr id="1211670965" name="Picture 1" descr="A screenshot of a computer&#10;&#10;Description automatically generated"/>
+          <wp:inline distT="0" distB="0" distL="0" distR="0" wp14:anchorId="50ED07C6" wp14:editId="108EA0E7">
+            <wp:extent cx="5943600" cy="2583180"/>
+            <wp:effectExtent l="0" t="0" r="0" b="7620"/>
+            <wp:docPr id="131897151" name="Picture 1" descr="A screenshot of a computer&#10;&#10;Description automatically generated"/>
             <wp:cNvGraphicFramePr>
               <a:graphicFrameLocks xmlns:a="http://schemas.openxmlformats.org/drawingml/2006/main" noChangeAspect="1"/>
             </wp:cNvGraphicFramePr>
@@ -2350,11 +2805,11 @@
               <a:graphicData uri="http://schemas.openxmlformats.org/drawingml/2006/picture">
                 <pic:pic xmlns:pic="http://schemas.openxmlformats.org/drawingml/2006/picture">
                   <pic:nvPicPr>
-                    <pic:cNvPr id="1211670965" name="Picture 1" descr="A screenshot of a computer&#10;&#10;Description automatically generated"/>
+                    <pic:cNvPr id="131897151" name="Picture 1" descr="A screenshot of a computer&#10;&#10;Description automatically generated"/>
                     <pic:cNvPicPr/>
                   </pic:nvPicPr>
                   <pic:blipFill>
-                    <a:blip r:embed="rId32"/>
+                    <a:blip r:embed="rId36"/>
                     <a:stretch>
                       <a:fillRect/>
                     </a:stretch>
@@ -2362,7 +2817,7 @@
                   <pic:spPr>
                     <a:xfrm>
                       <a:off x="0" y="0"/>
-                      <a:ext cx="5943600" cy="2893060"/>
+                      <a:ext cx="5943600" cy="2583180"/>
                     </a:xfrm>
                     <a:prstGeom prst="rect">
                       <a:avLst/>
@@ -2446,7 +2901,12 @@
       </w:r>
       <w:proofErr w:type="spellEnd"/>
       <w:r>
-        <w:t xml:space="preserve">. In the </w:t>
+        <w:t xml:space="preserve">. </w:t>
+      </w:r>
+    </w:p>
+    <w:p>
+      <w:r>
+        <w:t xml:space="preserve">In the </w:t>
       </w:r>
       <w:r>
         <w:rPr>
@@ -2485,7 +2945,17 @@
         <w:t>Enter Manually</w:t>
       </w:r>
       <w:r>
-        <w:t xml:space="preserve"> box for the table query. For the </w:t>
+        <w:t xml:space="preserve"> box for the table query. </w:t>
+      </w:r>
+    </w:p>
+    <w:p>
+      <w:pPr>
+        <w:rPr>
+          <w:lang w:val="en-CA"/>
+        </w:rPr>
+      </w:pPr>
+      <w:r>
+        <w:t xml:space="preserve">For the </w:t>
       </w:r>
       <w:r>
         <w:rPr>
@@ -2502,28 +2972,61 @@
           <w:b/>
           <w:bCs/>
         </w:rPr>
-        <w:t>Add content</w:t>
+        <w:t xml:space="preserve">Add </w:t>
+      </w:r>
+      <w:r>
+        <w:rPr>
+          <w:b/>
+          <w:bCs/>
+        </w:rPr>
+        <w:t xml:space="preserve">dynamic </w:t>
+      </w:r>
+      <w:r>
+        <w:rPr>
+          <w:b/>
+          <w:bCs/>
+        </w:rPr>
+        <w:t>content</w:t>
       </w:r>
       <w:r>
         <w:t xml:space="preserve">, then select </w:t>
       </w:r>
-      <w:r>
-        <w:rPr>
-          <w:b/>
-          <w:bCs/>
-        </w:rPr>
-        <w:t>Extraction Loop</w:t>
-      </w:r>
+      <w:proofErr w:type="spellStart"/>
+      <w:r>
+        <w:rPr>
+          <w:b/>
+          <w:bCs/>
+        </w:rPr>
+        <w:t>extraction_loop</w:t>
+      </w:r>
+      <w:proofErr w:type="spellEnd"/>
       <w:r>
         <w:t xml:space="preserve"> from the </w:t>
       </w:r>
       <w:proofErr w:type="spellStart"/>
       <w:r>
+        <w:rPr>
+          <w:b/>
+          <w:bCs/>
+        </w:rPr>
         <w:t>ForEach</w:t>
       </w:r>
       <w:proofErr w:type="spellEnd"/>
       <w:r>
-        <w:t xml:space="preserve"> iterator options. Specify the field from the Lookup activity by choosing </w:t>
+        <w:rPr>
+          <w:b/>
+          <w:bCs/>
+        </w:rPr>
+        <w:t xml:space="preserve"> iterator</w:t>
+      </w:r>
+      <w:r>
+        <w:t xml:space="preserve"> options</w:t>
+      </w:r>
+      <w:r>
+        <w:t>. Specify the</w:t>
+      </w:r>
+      <w:r>
+        <w:t xml:space="preserve"> </w:t>
       </w:r>
       <w:proofErr w:type="spellStart"/>
       <w:r>
@@ -2535,7 +3038,37 @@
       </w:r>
       <w:proofErr w:type="spellEnd"/>
       <w:r>
-        <w:t xml:space="preserve"> and click </w:t>
+        <w:t xml:space="preserve"> field from the Lookup activity</w:t>
+      </w:r>
+      <w:r>
+        <w:rPr>
+          <w:b/>
+          <w:bCs/>
+        </w:rPr>
+        <w:t xml:space="preserve">, </w:t>
+      </w:r>
+      <w:r>
+        <w:t xml:space="preserve">confirming </w:t>
+      </w:r>
+      <w:r>
+        <w:t xml:space="preserve">the expression reads </w:t>
+      </w:r>
+      <w:r>
+        <w:rPr>
+          <w:b/>
+          <w:bCs/>
+          <w:lang w:val="en-CA"/>
+        </w:rPr>
+        <w:t>@item().schema_name</w:t>
+      </w:r>
+      <w:r>
+        <w:rPr>
+          <w:lang w:val="en-CA"/>
+        </w:rPr>
+        <w:t xml:space="preserve">. </w:t>
+      </w:r>
+      <w:r>
+        <w:t xml:space="preserve">Click </w:t>
       </w:r>
       <w:r>
         <w:rPr>
@@ -2555,12 +3088,48 @@
         <w:t>Table Name</w:t>
       </w:r>
       <w:r>
-        <w:t xml:space="preserve"> field.</w:t>
+        <w:t xml:space="preserve"> field</w:t>
+      </w:r>
+      <w:r>
+        <w:t xml:space="preserve">, </w:t>
+      </w:r>
+      <w:r>
+        <w:t>confirming</w:t>
+      </w:r>
+      <w:r>
+        <w:t xml:space="preserve"> the expression </w:t>
+      </w:r>
+      <w:r>
+        <w:t>reads</w:t>
+      </w:r>
+      <w:r>
+        <w:rPr>
+          <w:b/>
+          <w:bCs/>
+        </w:rPr>
+        <w:t xml:space="preserve"> </w:t>
+      </w:r>
+      <w:r>
+        <w:rPr>
+          <w:b/>
+          <w:bCs/>
+          <w:lang w:val="en-CA"/>
+        </w:rPr>
+        <w:t>@item().table_name</w:t>
+      </w:r>
+      <w:r>
+        <w:rPr>
+          <w:lang w:val="en-CA"/>
+        </w:rPr>
+        <w:t>.</w:t>
       </w:r>
     </w:p>
     <w:p/>
     <w:p>
       <w:r>
+        <w:rPr>
+          <w:noProof/>
+        </w:rPr>
         <w:drawing>
           <wp:inline distT="0" distB="0" distL="0" distR="0" wp14:anchorId="37AC8828" wp14:editId="3F93D9B7">
             <wp:extent cx="5582429" cy="2800741"/>
@@ -2577,7 +3146,7 @@
                     <pic:cNvPicPr/>
                   </pic:nvPicPr>
                   <pic:blipFill>
-                    <a:blip r:embed="rId33"/>
+                    <a:blip r:embed="rId37"/>
                     <a:stretch>
                       <a:fillRect/>
                     </a:stretch>
@@ -2601,6 +3170,9 @@
     <w:p/>
     <w:p>
       <w:r>
+        <w:rPr>
+          <w:noProof/>
+        </w:rPr>
         <w:lastRenderedPageBreak/>
         <w:drawing>
           <wp:inline distT="0" distB="0" distL="0" distR="0" wp14:anchorId="2CB6B00E" wp14:editId="70FD349E">
@@ -2618,7 +3190,7 @@
                     <pic:cNvPicPr/>
                   </pic:nvPicPr>
                   <pic:blipFill>
-                    <a:blip r:embed="rId34"/>
+                    <a:blip r:embed="rId38"/>
                     <a:stretch>
                       <a:fillRect/>
                     </a:stretch>
@@ -2642,6 +3214,9 @@
     <w:p/>
     <w:p>
       <w:r>
+        <w:rPr>
+          <w:noProof/>
+        </w:rPr>
         <w:lastRenderedPageBreak/>
         <w:drawing>
           <wp:inline distT="0" distB="0" distL="0" distR="0" wp14:anchorId="3A76665D" wp14:editId="7DF74588">
@@ -2659,7 +3234,7 @@
                     <pic:cNvPicPr/>
                   </pic:nvPicPr>
                   <pic:blipFill>
-                    <a:blip r:embed="rId35"/>
+                    <a:blip r:embed="rId39"/>
                     <a:stretch>
                       <a:fillRect/>
                     </a:stretch>
@@ -2683,6 +3258,9 @@
     <w:p/>
     <w:p>
       <w:r>
+        <w:rPr>
+          <w:noProof/>
+        </w:rPr>
         <w:drawing>
           <wp:inline distT="0" distB="0" distL="0" distR="0" wp14:anchorId="66101CC1" wp14:editId="3B03AE2E">
             <wp:extent cx="5943600" cy="3359785"/>
@@ -2699,7 +3277,7 @@
                     <pic:cNvPicPr/>
                   </pic:nvPicPr>
                   <pic:blipFill>
-                    <a:blip r:embed="rId36"/>
+                    <a:blip r:embed="rId40"/>
                     <a:stretch>
                       <a:fillRect/>
                     </a:stretch>
@@ -2799,10 +3377,126 @@
           <w:b/>
           <w:bCs/>
         </w:rPr>
-        <w:t>Add content</w:t>
-      </w:r>
-      <w:r>
-        <w:t xml:space="preserve"> to specify the destination. Open the </w:t>
+        <w:t xml:space="preserve">Add </w:t>
+      </w:r>
+      <w:r>
+        <w:rPr>
+          <w:b/>
+          <w:bCs/>
+        </w:rPr>
+        <w:t xml:space="preserve">dynamic </w:t>
+      </w:r>
+      <w:r>
+        <w:rPr>
+          <w:b/>
+          <w:bCs/>
+        </w:rPr>
+        <w:t>content</w:t>
+      </w:r>
+      <w:r>
+        <w:t xml:space="preserve"> to specify </w:t>
+      </w:r>
+      <w:ins w:id="3" w:author="Will Crayger" w:date="2024-09-20T11:53:00Z" w16du:dateUtc="2024-09-20T15:53:00Z">
+        <w:r>
+          <w:rPr>
+            <w:rPrChange w:id="4" w:author="Will Crayger" w:date="2024-09-20T11:53:00Z" w16du:dateUtc="2024-09-20T15:53:00Z">
+              <w:rPr>
+                <w:b/>
+                <w:bCs/>
+              </w:rPr>
+            </w:rPrChange>
+          </w:rPr>
+          <w:t>your</w:t>
+        </w:r>
+        <w:r>
+          <w:rPr>
+            <w:b/>
+            <w:bCs/>
+          </w:rPr>
+          <w:t xml:space="preserve"> </w:t>
+        </w:r>
+        <w:r>
+          <w:rPr>
+            <w:b/>
+            <w:bCs/>
+            <w:rPrChange w:id="5" w:author="Will Crayger" w:date="2024-09-20T11:53:00Z" w16du:dateUtc="2024-09-20T15:53:00Z">
+              <w:rPr/>
+            </w:rPrChange>
+          </w:rPr>
+          <w:t xml:space="preserve">bronze </w:t>
+        </w:r>
+        <w:proofErr w:type="spellStart"/>
+        <w:r>
+          <w:rPr>
+            <w:b/>
+            <w:bCs/>
+            <w:rPrChange w:id="6" w:author="Will Crayger" w:date="2024-09-20T11:53:00Z" w16du:dateUtc="2024-09-20T15:53:00Z">
+              <w:rPr/>
+            </w:rPrChange>
+          </w:rPr>
+          <w:t>lakehouse</w:t>
+        </w:r>
+        <w:proofErr w:type="spellEnd"/>
+        <w:r>
+          <w:t xml:space="preserve"> (</w:t>
+        </w:r>
+        <w:proofErr w:type="spellStart"/>
+        <w:r>
+          <w:t>e.g</w:t>
+        </w:r>
+        <w:proofErr w:type="spellEnd"/>
+        <w:r>
+          <w:t xml:space="preserve">, </w:t>
+        </w:r>
+      </w:ins>
+      <w:proofErr w:type="spellStart"/>
+      <w:ins w:id="7" w:author="Will Crayger" w:date="2024-09-20T11:52:00Z" w16du:dateUtc="2024-09-20T15:52:00Z">
+        <w:r>
+          <w:rPr>
+            <w:b/>
+            <w:bCs/>
+            <w:rPrChange w:id="8" w:author="Will Crayger" w:date="2024-09-20T11:53:00Z" w16du:dateUtc="2024-09-20T15:53:00Z">
+              <w:rPr/>
+            </w:rPrChange>
+          </w:rPr>
+          <w:t>bronze_lakehouse_</w:t>
+        </w:r>
+      </w:ins>
+      <w:ins w:id="9" w:author="Will Crayger" w:date="2024-09-20T11:54:00Z" w16du:dateUtc="2024-09-20T15:54:00Z">
+        <w:r>
+          <w:rPr>
+            <w:b/>
+            <w:bCs/>
+          </w:rPr>
+          <w:t>wtc</w:t>
+        </w:r>
+        <w:proofErr w:type="spellEnd"/>
+        <w:r>
+          <w:rPr>
+            <w:b/>
+            <w:bCs/>
+          </w:rPr>
+          <w:t xml:space="preserve">) </w:t>
+        </w:r>
+        <w:r>
+          <w:t xml:space="preserve">as </w:t>
+        </w:r>
+      </w:ins>
+      <w:r>
+        <w:t>the destination</w:t>
+      </w:r>
+      <w:r>
+        <w:t xml:space="preserve">, ensuring the expression reads </w:t>
+      </w:r>
+      <w:r>
+        <w:rPr>
+          <w:b/>
+          <w:bCs/>
+        </w:rPr>
+        <w:t>@item().stage_table</w:t>
+      </w:r>
+      <w:r>
+        <w:t xml:space="preserve">. Open the </w:t>
       </w:r>
       <w:r>
         <w:rPr>
@@ -2828,6 +3522,9 @@
     <w:p/>
     <w:p>
       <w:r>
+        <w:rPr>
+          <w:noProof/>
+        </w:rPr>
         <w:drawing>
           <wp:inline distT="0" distB="0" distL="0" distR="0" wp14:anchorId="7A54D1FA" wp14:editId="1A66EB94">
             <wp:extent cx="5943600" cy="3632200"/>
@@ -2844,7 +3541,7 @@
                     <pic:cNvPicPr/>
                   </pic:nvPicPr>
                   <pic:blipFill>
-                    <a:blip r:embed="rId37"/>
+                    <a:blip r:embed="rId41"/>
                     <a:stretch>
                       <a:fillRect/>
                     </a:stretch>
@@ -2931,6 +3628,9 @@
     <w:p/>
     <w:p>
       <w:r>
+        <w:rPr>
+          <w:noProof/>
+        </w:rPr>
         <w:lastRenderedPageBreak/>
         <w:drawing>
           <wp:inline distT="0" distB="0" distL="0" distR="0" wp14:anchorId="1BED1D80" wp14:editId="58CD6C41">
@@ -2948,7 +3648,7 @@
                     <pic:cNvPicPr/>
                   </pic:nvPicPr>
                   <pic:blipFill>
-                    <a:blip r:embed="rId38"/>
+                    <a:blip r:embed="rId42"/>
                     <a:stretch>
                       <a:fillRect/>
                     </a:stretch>
@@ -2972,11 +3672,14 @@
     <w:p/>
     <w:p>
       <w:r>
+        <w:rPr>
+          <w:noProof/>
+        </w:rPr>
         <w:drawing>
-          <wp:inline distT="0" distB="0" distL="0" distR="0" wp14:anchorId="3BE1BC02" wp14:editId="05789EA9">
-            <wp:extent cx="5943600" cy="3331210"/>
-            <wp:effectExtent l="0" t="0" r="0" b="2540"/>
-            <wp:docPr id="131606570" name="Picture 1" descr="A screenshot of a computer&#10;&#10;Description automatically generated"/>
+          <wp:inline distT="0" distB="0" distL="0" distR="0" wp14:anchorId="3C5E2632" wp14:editId="70C1088C">
+            <wp:extent cx="5943600" cy="4391025"/>
+            <wp:effectExtent l="0" t="0" r="0" b="0"/>
+            <wp:docPr id="1314658379" name="drawing"/>
             <wp:cNvGraphicFramePr>
               <a:graphicFrameLocks xmlns:a="http://schemas.openxmlformats.org/drawingml/2006/main" noChangeAspect="1"/>
             </wp:cNvGraphicFramePr>
@@ -2984,11 +3687,17 @@
               <a:graphicData uri="http://schemas.openxmlformats.org/drawingml/2006/picture">
                 <pic:pic xmlns:pic="http://schemas.openxmlformats.org/drawingml/2006/picture">
                   <pic:nvPicPr>
-                    <pic:cNvPr id="131606570" name="Picture 1" descr="A screenshot of a computer&#10;&#10;Description automatically generated"/>
+                    <pic:cNvPr id="1314658379" name=""/>
                     <pic:cNvPicPr/>
                   </pic:nvPicPr>
                   <pic:blipFill>
-                    <a:blip r:embed="rId39"/>
+                    <a:blip r:embed="rId43">
+                      <a:extLst>
+                        <a:ext uri="{28A0092B-C50C-407E-A947-70E740481C1C}">
+                          <a14:useLocalDpi xmlns:a14="http://schemas.microsoft.com/office/drawing/2010/main" val="0"/>
+                        </a:ext>
+                      </a:extLst>
+                    </a:blip>
                     <a:stretch>
                       <a:fillRect/>
                     </a:stretch>
@@ -2996,7 +3705,7 @@
                   <pic:spPr>
                     <a:xfrm>
                       <a:off x="0" y="0"/>
-                      <a:ext cx="5943600" cy="3331210"/>
+                      <a:ext cx="5943600" cy="4391025"/>
                     </a:xfrm>
                     <a:prstGeom prst="rect">
                       <a:avLst/>
@@ -3055,12 +3764,14 @@
     <w:p/>
     <w:p>
       <w:r>
-        <w:lastRenderedPageBreak/>
+        <w:rPr>
+          <w:noProof/>
+        </w:rPr>
         <w:drawing>
-          <wp:inline distT="0" distB="0" distL="0" distR="0" wp14:anchorId="74F3622A" wp14:editId="6F0E1F1A">
-            <wp:extent cx="5943600" cy="2329180"/>
+          <wp:inline distT="0" distB="0" distL="0" distR="0" wp14:anchorId="19FA0A54" wp14:editId="6ADB5E90">
+            <wp:extent cx="5943600" cy="2181225"/>
             <wp:effectExtent l="0" t="0" r="0" b="0"/>
-            <wp:docPr id="444565964" name="Picture 1" descr="A screenshot of a computer&#10;&#10;Description automatically generated"/>
+            <wp:docPr id="603278117" name="drawing"/>
             <wp:cNvGraphicFramePr>
               <a:graphicFrameLocks xmlns:a="http://schemas.openxmlformats.org/drawingml/2006/main" noChangeAspect="1"/>
             </wp:cNvGraphicFramePr>
@@ -3068,11 +3779,17 @@
               <a:graphicData uri="http://schemas.openxmlformats.org/drawingml/2006/picture">
                 <pic:pic xmlns:pic="http://schemas.openxmlformats.org/drawingml/2006/picture">
                   <pic:nvPicPr>
-                    <pic:cNvPr id="444565964" name="Picture 1" descr="A screenshot of a computer&#10;&#10;Description automatically generated"/>
+                    <pic:cNvPr id="603278117" name=""/>
                     <pic:cNvPicPr/>
                   </pic:nvPicPr>
                   <pic:blipFill>
-                    <a:blip r:embed="rId40"/>
+                    <a:blip r:embed="rId44">
+                      <a:extLst>
+                        <a:ext uri="{28A0092B-C50C-407E-A947-70E740481C1C}">
+                          <a14:useLocalDpi xmlns:a14="http://schemas.microsoft.com/office/drawing/2010/main" val="0"/>
+                        </a:ext>
+                      </a:extLst>
+                    </a:blip>
                     <a:stretch>
                       <a:fillRect/>
                     </a:stretch>
@@ -3080,7 +3797,7 @@
                   <pic:spPr>
                     <a:xfrm>
                       <a:off x="0" y="0"/>
-                      <a:ext cx="5943600" cy="2329180"/>
+                      <a:ext cx="5943600" cy="2181225"/>
                     </a:xfrm>
                     <a:prstGeom prst="rect">
                       <a:avLst/>
@@ -3852,6 +4569,118 @@
     </w:lvl>
   </w:abstractNum>
   <w:abstractNum w:abstractNumId="8" w15:restartNumberingAfterBreak="0">
+    <w:nsid w:val="2B5F237D"/>
+    <w:multiLevelType w:val="hybridMultilevel"/>
+    <w:tmpl w:val="F072D01C"/>
+    <w:lvl w:ilvl="0" w:tplc="4FB42C46">
+      <w:numFmt w:val="bullet"/>
+      <w:lvlText w:val=""/>
+      <w:lvlJc w:val="left"/>
+      <w:pPr>
+        <w:ind w:left="720" w:hanging="360"/>
+      </w:pPr>
+      <w:rPr>
+        <w:rFonts w:ascii="Symbol" w:eastAsiaTheme="minorHAnsi" w:hAnsi="Symbol" w:cstheme="minorBidi" w:hint="default"/>
+      </w:rPr>
+    </w:lvl>
+    <w:lvl w:ilvl="1" w:tplc="10090003" w:tentative="1">
+      <w:start w:val="1"/>
+      <w:numFmt w:val="bullet"/>
+      <w:lvlText w:val="o"/>
+      <w:lvlJc w:val="left"/>
+      <w:pPr>
+        <w:ind w:left="1440" w:hanging="360"/>
+      </w:pPr>
+      <w:rPr>
+        <w:rFonts w:ascii="Courier New" w:hAnsi="Courier New" w:cs="Courier New" w:hint="default"/>
+      </w:rPr>
+    </w:lvl>
+    <w:lvl w:ilvl="2" w:tplc="10090005" w:tentative="1">
+      <w:start w:val="1"/>
+      <w:numFmt w:val="bullet"/>
+      <w:lvlText w:val=""/>
+      <w:lvlJc w:val="left"/>
+      <w:pPr>
+        <w:ind w:left="2160" w:hanging="360"/>
+      </w:pPr>
+      <w:rPr>
+        <w:rFonts w:ascii="Wingdings" w:hAnsi="Wingdings" w:hint="default"/>
+      </w:rPr>
+    </w:lvl>
+    <w:lvl w:ilvl="3" w:tplc="10090001" w:tentative="1">
+      <w:start w:val="1"/>
+      <w:numFmt w:val="bullet"/>
+      <w:lvlText w:val=""/>
+      <w:lvlJc w:val="left"/>
+      <w:pPr>
+        <w:ind w:left="2880" w:hanging="360"/>
+      </w:pPr>
+      <w:rPr>
+        <w:rFonts w:ascii="Symbol" w:hAnsi="Symbol" w:hint="default"/>
+      </w:rPr>
+    </w:lvl>
+    <w:lvl w:ilvl="4" w:tplc="10090003" w:tentative="1">
+      <w:start w:val="1"/>
+      <w:numFmt w:val="bullet"/>
+      <w:lvlText w:val="o"/>
+      <w:lvlJc w:val="left"/>
+      <w:pPr>
+        <w:ind w:left="3600" w:hanging="360"/>
+      </w:pPr>
+      <w:rPr>
+        <w:rFonts w:ascii="Courier New" w:hAnsi="Courier New" w:cs="Courier New" w:hint="default"/>
+      </w:rPr>
+    </w:lvl>
+    <w:lvl w:ilvl="5" w:tplc="10090005" w:tentative="1">
+      <w:start w:val="1"/>
+      <w:numFmt w:val="bullet"/>
+      <w:lvlText w:val=""/>
+      <w:lvlJc w:val="left"/>
+      <w:pPr>
+        <w:ind w:left="4320" w:hanging="360"/>
+      </w:pPr>
+      <w:rPr>
+        <w:rFonts w:ascii="Wingdings" w:hAnsi="Wingdings" w:hint="default"/>
+      </w:rPr>
+    </w:lvl>
+    <w:lvl w:ilvl="6" w:tplc="10090001" w:tentative="1">
+      <w:start w:val="1"/>
+      <w:numFmt w:val="bullet"/>
+      <w:lvlText w:val=""/>
+      <w:lvlJc w:val="left"/>
+      <w:pPr>
+        <w:ind w:left="5040" w:hanging="360"/>
+      </w:pPr>
+      <w:rPr>
+        <w:rFonts w:ascii="Symbol" w:hAnsi="Symbol" w:hint="default"/>
+      </w:rPr>
+    </w:lvl>
+    <w:lvl w:ilvl="7" w:tplc="10090003" w:tentative="1">
+      <w:start w:val="1"/>
+      <w:numFmt w:val="bullet"/>
+      <w:lvlText w:val="o"/>
+      <w:lvlJc w:val="left"/>
+      <w:pPr>
+        <w:ind w:left="5760" w:hanging="360"/>
+      </w:pPr>
+      <w:rPr>
+        <w:rFonts w:ascii="Courier New" w:hAnsi="Courier New" w:cs="Courier New" w:hint="default"/>
+      </w:rPr>
+    </w:lvl>
+    <w:lvl w:ilvl="8" w:tplc="10090005" w:tentative="1">
+      <w:start w:val="1"/>
+      <w:numFmt w:val="bullet"/>
+      <w:lvlText w:val=""/>
+      <w:lvlJc w:val="left"/>
+      <w:pPr>
+        <w:ind w:left="6480" w:hanging="360"/>
+      </w:pPr>
+      <w:rPr>
+        <w:rFonts w:ascii="Wingdings" w:hAnsi="Wingdings" w:hint="default"/>
+      </w:rPr>
+    </w:lvl>
+  </w:abstractNum>
+  <w:abstractNum w:abstractNumId="9" w15:restartNumberingAfterBreak="0">
     <w:nsid w:val="2EDE2AEA"/>
     <w:multiLevelType w:val="hybridMultilevel"/>
     <w:tmpl w:val="FE2EB480"/>
@@ -3940,7 +4769,7 @@
       </w:pPr>
     </w:lvl>
   </w:abstractNum>
-  <w:abstractNum w:abstractNumId="9" w15:restartNumberingAfterBreak="0">
+  <w:abstractNum w:abstractNumId="10" w15:restartNumberingAfterBreak="0">
     <w:nsid w:val="2F1C7E88"/>
     <w:multiLevelType w:val="hybridMultilevel"/>
     <w:tmpl w:val="37FAE872"/>
@@ -4026,7 +4855,7 @@
       </w:pPr>
     </w:lvl>
   </w:abstractNum>
-  <w:abstractNum w:abstractNumId="10" w15:restartNumberingAfterBreak="0">
+  <w:abstractNum w:abstractNumId="11" w15:restartNumberingAfterBreak="0">
     <w:nsid w:val="30FF6DD4"/>
     <w:multiLevelType w:val="hybridMultilevel"/>
     <w:tmpl w:val="688C39EA"/>
@@ -4112,7 +4941,7 @@
       </w:pPr>
     </w:lvl>
   </w:abstractNum>
-  <w:abstractNum w:abstractNumId="11" w15:restartNumberingAfterBreak="0">
+  <w:abstractNum w:abstractNumId="12" w15:restartNumberingAfterBreak="0">
     <w:nsid w:val="31293681"/>
     <w:multiLevelType w:val="hybridMultilevel"/>
     <w:tmpl w:val="9C141260"/>
@@ -4201,7 +5030,7 @@
       </w:pPr>
     </w:lvl>
   </w:abstractNum>
-  <w:abstractNum w:abstractNumId="12" w15:restartNumberingAfterBreak="0">
+  <w:abstractNum w:abstractNumId="13" w15:restartNumberingAfterBreak="0">
     <w:nsid w:val="31F11C05"/>
     <w:multiLevelType w:val="hybridMultilevel"/>
     <w:tmpl w:val="7F149AF8"/>
@@ -4287,7 +5116,120 @@
       </w:pPr>
     </w:lvl>
   </w:abstractNum>
-  <w:abstractNum w:abstractNumId="13" w15:restartNumberingAfterBreak="0">
+  <w:abstractNum w:abstractNumId="14" w15:restartNumberingAfterBreak="0">
+    <w:nsid w:val="33795CF3"/>
+    <w:multiLevelType w:val="hybridMultilevel"/>
+    <w:tmpl w:val="EB8882C4"/>
+    <w:lvl w:ilvl="0" w:tplc="1009000F">
+      <w:start w:val="1"/>
+      <w:numFmt w:val="decimal"/>
+      <w:lvlText w:val="%1."/>
+      <w:lvlJc w:val="left"/>
+      <w:pPr>
+        <w:ind w:left="720" w:hanging="360"/>
+      </w:pPr>
+      <w:rPr>
+        <w:rFonts w:hint="default"/>
+      </w:rPr>
+    </w:lvl>
+    <w:lvl w:ilvl="1" w:tplc="FFFFFFFF" w:tentative="1">
+      <w:start w:val="1"/>
+      <w:numFmt w:val="bullet"/>
+      <w:lvlText w:val="o"/>
+      <w:lvlJc w:val="left"/>
+      <w:pPr>
+        <w:ind w:left="1440" w:hanging="360"/>
+      </w:pPr>
+      <w:rPr>
+        <w:rFonts w:ascii="Courier New" w:hAnsi="Courier New" w:cs="Courier New" w:hint="default"/>
+      </w:rPr>
+    </w:lvl>
+    <w:lvl w:ilvl="2" w:tplc="FFFFFFFF" w:tentative="1">
+      <w:start w:val="1"/>
+      <w:numFmt w:val="bullet"/>
+      <w:lvlText w:val=""/>
+      <w:lvlJc w:val="left"/>
+      <w:pPr>
+        <w:ind w:left="2160" w:hanging="360"/>
+      </w:pPr>
+      <w:rPr>
+        <w:rFonts w:ascii="Wingdings" w:hAnsi="Wingdings" w:hint="default"/>
+      </w:rPr>
+    </w:lvl>
+    <w:lvl w:ilvl="3" w:tplc="FFFFFFFF" w:tentative="1">
+      <w:start w:val="1"/>
+      <w:numFmt w:val="bullet"/>
+      <w:lvlText w:val=""/>
+      <w:lvlJc w:val="left"/>
+      <w:pPr>
+        <w:ind w:left="2880" w:hanging="360"/>
+      </w:pPr>
+      <w:rPr>
+        <w:rFonts w:ascii="Symbol" w:hAnsi="Symbol" w:hint="default"/>
+      </w:rPr>
+    </w:lvl>
+    <w:lvl w:ilvl="4" w:tplc="FFFFFFFF" w:tentative="1">
+      <w:start w:val="1"/>
+      <w:numFmt w:val="bullet"/>
+      <w:lvlText w:val="o"/>
+      <w:lvlJc w:val="left"/>
+      <w:pPr>
+        <w:ind w:left="3600" w:hanging="360"/>
+      </w:pPr>
+      <w:rPr>
+        <w:rFonts w:ascii="Courier New" w:hAnsi="Courier New" w:cs="Courier New" w:hint="default"/>
+      </w:rPr>
+    </w:lvl>
+    <w:lvl w:ilvl="5" w:tplc="FFFFFFFF" w:tentative="1">
+      <w:start w:val="1"/>
+      <w:numFmt w:val="bullet"/>
+      <w:lvlText w:val=""/>
+      <w:lvlJc w:val="left"/>
+      <w:pPr>
+        <w:ind w:left="4320" w:hanging="360"/>
+      </w:pPr>
+      <w:rPr>
+        <w:rFonts w:ascii="Wingdings" w:hAnsi="Wingdings" w:hint="default"/>
+      </w:rPr>
+    </w:lvl>
+    <w:lvl w:ilvl="6" w:tplc="FFFFFFFF" w:tentative="1">
+      <w:start w:val="1"/>
+      <w:numFmt w:val="bullet"/>
+      <w:lvlText w:val=""/>
+      <w:lvlJc w:val="left"/>
+      <w:pPr>
+        <w:ind w:left="5040" w:hanging="360"/>
+      </w:pPr>
+      <w:rPr>
+        <w:rFonts w:ascii="Symbol" w:hAnsi="Symbol" w:hint="default"/>
+      </w:rPr>
+    </w:lvl>
+    <w:lvl w:ilvl="7" w:tplc="FFFFFFFF" w:tentative="1">
+      <w:start w:val="1"/>
+      <w:numFmt w:val="bullet"/>
+      <w:lvlText w:val="o"/>
+      <w:lvlJc w:val="left"/>
+      <w:pPr>
+        <w:ind w:left="5760" w:hanging="360"/>
+      </w:pPr>
+      <w:rPr>
+        <w:rFonts w:ascii="Courier New" w:hAnsi="Courier New" w:cs="Courier New" w:hint="default"/>
+      </w:rPr>
+    </w:lvl>
+    <w:lvl w:ilvl="8" w:tplc="FFFFFFFF" w:tentative="1">
+      <w:start w:val="1"/>
+      <w:numFmt w:val="bullet"/>
+      <w:lvlText w:val=""/>
+      <w:lvlJc w:val="left"/>
+      <w:pPr>
+        <w:ind w:left="6480" w:hanging="360"/>
+      </w:pPr>
+      <w:rPr>
+        <w:rFonts w:ascii="Wingdings" w:hAnsi="Wingdings" w:hint="default"/>
+      </w:rPr>
+    </w:lvl>
+  </w:abstractNum>
+  <w:abstractNum w:abstractNumId="15" w15:restartNumberingAfterBreak="0">
     <w:nsid w:val="344B5373"/>
     <w:multiLevelType w:val="hybridMultilevel"/>
     <w:tmpl w:val="F0BA9238"/>
@@ -4373,7 +5315,93 @@
       </w:pPr>
     </w:lvl>
   </w:abstractNum>
-  <w:abstractNum w:abstractNumId="14" w15:restartNumberingAfterBreak="0">
+  <w:abstractNum w:abstractNumId="16" w15:restartNumberingAfterBreak="0">
+    <w:nsid w:val="34DB70CE"/>
+    <w:multiLevelType w:val="hybridMultilevel"/>
+    <w:tmpl w:val="BFCC7A2E"/>
+    <w:lvl w:ilvl="0" w:tplc="1009000F">
+      <w:start w:val="1"/>
+      <w:numFmt w:val="decimal"/>
+      <w:lvlText w:val="%1."/>
+      <w:lvlJc w:val="left"/>
+      <w:pPr>
+        <w:ind w:left="720" w:hanging="360"/>
+      </w:pPr>
+    </w:lvl>
+    <w:lvl w:ilvl="1" w:tplc="10090019" w:tentative="1">
+      <w:start w:val="1"/>
+      <w:numFmt w:val="lowerLetter"/>
+      <w:lvlText w:val="%2."/>
+      <w:lvlJc w:val="left"/>
+      <w:pPr>
+        <w:ind w:left="1440" w:hanging="360"/>
+      </w:pPr>
+    </w:lvl>
+    <w:lvl w:ilvl="2" w:tplc="1009001B" w:tentative="1">
+      <w:start w:val="1"/>
+      <w:numFmt w:val="lowerRoman"/>
+      <w:lvlText w:val="%3."/>
+      <w:lvlJc w:val="right"/>
+      <w:pPr>
+        <w:ind w:left="2160" w:hanging="180"/>
+      </w:pPr>
+    </w:lvl>
+    <w:lvl w:ilvl="3" w:tplc="1009000F" w:tentative="1">
+      <w:start w:val="1"/>
+      <w:numFmt w:val="decimal"/>
+      <w:lvlText w:val="%4."/>
+      <w:lvlJc w:val="left"/>
+      <w:pPr>
+        <w:ind w:left="2880" w:hanging="360"/>
+      </w:pPr>
+    </w:lvl>
+    <w:lvl w:ilvl="4" w:tplc="10090019" w:tentative="1">
+      <w:start w:val="1"/>
+      <w:numFmt w:val="lowerLetter"/>
+      <w:lvlText w:val="%5."/>
+      <w:lvlJc w:val="left"/>
+      <w:pPr>
+        <w:ind w:left="3600" w:hanging="360"/>
+      </w:pPr>
+    </w:lvl>
+    <w:lvl w:ilvl="5" w:tplc="1009001B" w:tentative="1">
+      <w:start w:val="1"/>
+      <w:numFmt w:val="lowerRoman"/>
+      <w:lvlText w:val="%6."/>
+      <w:lvlJc w:val="right"/>
+      <w:pPr>
+        <w:ind w:left="4320" w:hanging="180"/>
+      </w:pPr>
+    </w:lvl>
+    <w:lvl w:ilvl="6" w:tplc="1009000F" w:tentative="1">
+      <w:start w:val="1"/>
+      <w:numFmt w:val="decimal"/>
+      <w:lvlText w:val="%7."/>
+      <w:lvlJc w:val="left"/>
+      <w:pPr>
+        <w:ind w:left="5040" w:hanging="360"/>
+      </w:pPr>
+    </w:lvl>
+    <w:lvl w:ilvl="7" w:tplc="10090019" w:tentative="1">
+      <w:start w:val="1"/>
+      <w:numFmt w:val="lowerLetter"/>
+      <w:lvlText w:val="%8."/>
+      <w:lvlJc w:val="left"/>
+      <w:pPr>
+        <w:ind w:left="5760" w:hanging="360"/>
+      </w:pPr>
+    </w:lvl>
+    <w:lvl w:ilvl="8" w:tplc="1009001B" w:tentative="1">
+      <w:start w:val="1"/>
+      <w:numFmt w:val="lowerRoman"/>
+      <w:lvlText w:val="%9."/>
+      <w:lvlJc w:val="right"/>
+      <w:pPr>
+        <w:ind w:left="6480" w:hanging="180"/>
+      </w:pPr>
+    </w:lvl>
+  </w:abstractNum>
+  <w:abstractNum w:abstractNumId="17" w15:restartNumberingAfterBreak="0">
     <w:nsid w:val="361A2FC8"/>
     <w:multiLevelType w:val="hybridMultilevel"/>
     <w:tmpl w:val="2A58D430"/>
@@ -4459,7 +5487,7 @@
       </w:pPr>
     </w:lvl>
   </w:abstractNum>
-  <w:abstractNum w:abstractNumId="15" w15:restartNumberingAfterBreak="0">
+  <w:abstractNum w:abstractNumId="18" w15:restartNumberingAfterBreak="0">
     <w:nsid w:val="37160AE1"/>
     <w:multiLevelType w:val="hybridMultilevel"/>
     <w:tmpl w:val="4866F926"/>
@@ -4545,7 +5573,7 @@
       </w:pPr>
     </w:lvl>
   </w:abstractNum>
-  <w:abstractNum w:abstractNumId="16" w15:restartNumberingAfterBreak="0">
+  <w:abstractNum w:abstractNumId="19" w15:restartNumberingAfterBreak="0">
     <w:nsid w:val="38984C0F"/>
     <w:multiLevelType w:val="hybridMultilevel"/>
     <w:tmpl w:val="0D2A41D2"/>
@@ -4631,7 +5659,7 @@
       </w:pPr>
     </w:lvl>
   </w:abstractNum>
-  <w:abstractNum w:abstractNumId="17" w15:restartNumberingAfterBreak="0">
+  <w:abstractNum w:abstractNumId="20" w15:restartNumberingAfterBreak="0">
     <w:nsid w:val="38D44C9E"/>
     <w:multiLevelType w:val="hybridMultilevel"/>
     <w:tmpl w:val="3F28507E"/>
@@ -4720,7 +5748,7 @@
       </w:pPr>
     </w:lvl>
   </w:abstractNum>
-  <w:abstractNum w:abstractNumId="18" w15:restartNumberingAfterBreak="0">
+  <w:abstractNum w:abstractNumId="21" w15:restartNumberingAfterBreak="0">
     <w:nsid w:val="3EF3438F"/>
     <w:multiLevelType w:val="hybridMultilevel"/>
     <w:tmpl w:val="04C0A884"/>
@@ -4809,7 +5837,7 @@
       </w:pPr>
     </w:lvl>
   </w:abstractNum>
-  <w:abstractNum w:abstractNumId="19" w15:restartNumberingAfterBreak="0">
+  <w:abstractNum w:abstractNumId="22" w15:restartNumberingAfterBreak="0">
     <w:nsid w:val="40A40A1A"/>
     <w:multiLevelType w:val="hybridMultilevel"/>
     <w:tmpl w:val="7FAC7EEC"/>
@@ -4922,7 +5950,7 @@
       </w:rPr>
     </w:lvl>
   </w:abstractNum>
-  <w:abstractNum w:abstractNumId="20" w15:restartNumberingAfterBreak="0">
+  <w:abstractNum w:abstractNumId="23" w15:restartNumberingAfterBreak="0">
     <w:nsid w:val="45B97A56"/>
     <w:multiLevelType w:val="hybridMultilevel"/>
     <w:tmpl w:val="9C141260"/>
@@ -5011,7 +6039,7 @@
       </w:pPr>
     </w:lvl>
   </w:abstractNum>
-  <w:abstractNum w:abstractNumId="21" w15:restartNumberingAfterBreak="0">
+  <w:abstractNum w:abstractNumId="24" w15:restartNumberingAfterBreak="0">
     <w:nsid w:val="4E346B49"/>
     <w:multiLevelType w:val="hybridMultilevel"/>
     <w:tmpl w:val="29A04802"/>
@@ -5097,7 +6125,7 @@
       </w:pPr>
     </w:lvl>
   </w:abstractNum>
-  <w:abstractNum w:abstractNumId="22" w15:restartNumberingAfterBreak="0">
+  <w:abstractNum w:abstractNumId="25" w15:restartNumberingAfterBreak="0">
     <w:nsid w:val="50E82251"/>
     <w:multiLevelType w:val="hybridMultilevel"/>
     <w:tmpl w:val="861A0D2C"/>
@@ -5186,7 +6214,7 @@
       </w:pPr>
     </w:lvl>
   </w:abstractNum>
-  <w:abstractNum w:abstractNumId="23" w15:restartNumberingAfterBreak="0">
+  <w:abstractNum w:abstractNumId="26" w15:restartNumberingAfterBreak="0">
     <w:nsid w:val="51351836"/>
     <w:multiLevelType w:val="hybridMultilevel"/>
     <w:tmpl w:val="2F2C2F1A"/>
@@ -5275,7 +6303,7 @@
       </w:pPr>
     </w:lvl>
   </w:abstractNum>
-  <w:abstractNum w:abstractNumId="24" w15:restartNumberingAfterBreak="0">
+  <w:abstractNum w:abstractNumId="27" w15:restartNumberingAfterBreak="0">
     <w:nsid w:val="516E24FA"/>
     <w:multiLevelType w:val="hybridMultilevel"/>
     <w:tmpl w:val="7DC6AFBE"/>
@@ -5364,7 +6392,7 @@
       </w:pPr>
     </w:lvl>
   </w:abstractNum>
-  <w:abstractNum w:abstractNumId="25" w15:restartNumberingAfterBreak="0">
+  <w:abstractNum w:abstractNumId="28" w15:restartNumberingAfterBreak="0">
     <w:nsid w:val="524C79E9"/>
     <w:multiLevelType w:val="hybridMultilevel"/>
     <w:tmpl w:val="DDDA8CBC"/>
@@ -5450,7 +6478,7 @@
       </w:pPr>
     </w:lvl>
   </w:abstractNum>
-  <w:abstractNum w:abstractNumId="26" w15:restartNumberingAfterBreak="0">
+  <w:abstractNum w:abstractNumId="29" w15:restartNumberingAfterBreak="0">
     <w:nsid w:val="54B27780"/>
     <w:multiLevelType w:val="hybridMultilevel"/>
     <w:tmpl w:val="29A04802"/>
@@ -5536,7 +6564,7 @@
       </w:pPr>
     </w:lvl>
   </w:abstractNum>
-  <w:abstractNum w:abstractNumId="27" w15:restartNumberingAfterBreak="0">
+  <w:abstractNum w:abstractNumId="30" w15:restartNumberingAfterBreak="0">
     <w:nsid w:val="564C5AC0"/>
     <w:multiLevelType w:val="hybridMultilevel"/>
     <w:tmpl w:val="B8788A44"/>
@@ -5622,7 +6650,7 @@
       </w:pPr>
     </w:lvl>
   </w:abstractNum>
-  <w:abstractNum w:abstractNumId="28" w15:restartNumberingAfterBreak="0">
+  <w:abstractNum w:abstractNumId="31" w15:restartNumberingAfterBreak="0">
     <w:nsid w:val="569C6B05"/>
     <w:multiLevelType w:val="hybridMultilevel"/>
     <w:tmpl w:val="9C8C3CD6"/>
@@ -5711,7 +6739,7 @@
       </w:pPr>
     </w:lvl>
   </w:abstractNum>
-  <w:abstractNum w:abstractNumId="29" w15:restartNumberingAfterBreak="0">
+  <w:abstractNum w:abstractNumId="32" w15:restartNumberingAfterBreak="0">
     <w:nsid w:val="592D6CC3"/>
     <w:multiLevelType w:val="hybridMultilevel"/>
     <w:tmpl w:val="96E41230"/>
@@ -5800,7 +6828,7 @@
       </w:pPr>
     </w:lvl>
   </w:abstractNum>
-  <w:abstractNum w:abstractNumId="30" w15:restartNumberingAfterBreak="0">
+  <w:abstractNum w:abstractNumId="33" w15:restartNumberingAfterBreak="0">
     <w:nsid w:val="597F29AD"/>
     <w:multiLevelType w:val="hybridMultilevel"/>
     <w:tmpl w:val="16E0D70E"/>
@@ -5889,7 +6917,7 @@
       </w:pPr>
     </w:lvl>
   </w:abstractNum>
-  <w:abstractNum w:abstractNumId="31" w15:restartNumberingAfterBreak="0">
+  <w:abstractNum w:abstractNumId="34" w15:restartNumberingAfterBreak="0">
     <w:nsid w:val="5AFE1279"/>
     <w:multiLevelType w:val="hybridMultilevel"/>
     <w:tmpl w:val="B2480C6E"/>
@@ -5975,7 +7003,7 @@
       </w:pPr>
     </w:lvl>
   </w:abstractNum>
-  <w:abstractNum w:abstractNumId="32" w15:restartNumberingAfterBreak="0">
+  <w:abstractNum w:abstractNumId="35" w15:restartNumberingAfterBreak="0">
     <w:nsid w:val="5F2B3EA9"/>
     <w:multiLevelType w:val="hybridMultilevel"/>
     <w:tmpl w:val="37B6AE3A"/>
@@ -6088,7 +7116,7 @@
       </w:rPr>
     </w:lvl>
   </w:abstractNum>
-  <w:abstractNum w:abstractNumId="33" w15:restartNumberingAfterBreak="0">
+  <w:abstractNum w:abstractNumId="36" w15:restartNumberingAfterBreak="0">
     <w:nsid w:val="6268727B"/>
     <w:multiLevelType w:val="hybridMultilevel"/>
     <w:tmpl w:val="4866F926"/>
@@ -6174,7 +7202,7 @@
       </w:pPr>
     </w:lvl>
   </w:abstractNum>
-  <w:abstractNum w:abstractNumId="34" w15:restartNumberingAfterBreak="0">
+  <w:abstractNum w:abstractNumId="37" w15:restartNumberingAfterBreak="0">
     <w:nsid w:val="638F2531"/>
     <w:multiLevelType w:val="hybridMultilevel"/>
     <w:tmpl w:val="1B5870E6"/>
@@ -6263,7 +7291,7 @@
       </w:pPr>
     </w:lvl>
   </w:abstractNum>
-  <w:abstractNum w:abstractNumId="35" w15:restartNumberingAfterBreak="0">
+  <w:abstractNum w:abstractNumId="38" w15:restartNumberingAfterBreak="0">
     <w:nsid w:val="68B82B7B"/>
     <w:multiLevelType w:val="hybridMultilevel"/>
     <w:tmpl w:val="B8788A44"/>
@@ -6349,7 +7377,7 @@
       </w:pPr>
     </w:lvl>
   </w:abstractNum>
-  <w:abstractNum w:abstractNumId="36" w15:restartNumberingAfterBreak="0">
+  <w:abstractNum w:abstractNumId="39" w15:restartNumberingAfterBreak="0">
     <w:nsid w:val="69FF2BAC"/>
     <w:multiLevelType w:val="hybridMultilevel"/>
     <w:tmpl w:val="F0BA9238"/>
@@ -6435,7 +7463,7 @@
       </w:pPr>
     </w:lvl>
   </w:abstractNum>
-  <w:abstractNum w:abstractNumId="37" w15:restartNumberingAfterBreak="0">
+  <w:abstractNum w:abstractNumId="40" w15:restartNumberingAfterBreak="0">
     <w:nsid w:val="6AF6236C"/>
     <w:multiLevelType w:val="hybridMultilevel"/>
     <w:tmpl w:val="18E8DF78"/>
@@ -6524,7 +7552,7 @@
       </w:pPr>
     </w:lvl>
   </w:abstractNum>
-  <w:abstractNum w:abstractNumId="38" w15:restartNumberingAfterBreak="0">
+  <w:abstractNum w:abstractNumId="41" w15:restartNumberingAfterBreak="0">
     <w:nsid w:val="6FCA64DD"/>
     <w:multiLevelType w:val="hybridMultilevel"/>
     <w:tmpl w:val="2A58D430"/>
@@ -6610,7 +7638,7 @@
       </w:pPr>
     </w:lvl>
   </w:abstractNum>
-  <w:abstractNum w:abstractNumId="39" w15:restartNumberingAfterBreak="0">
+  <w:abstractNum w:abstractNumId="42" w15:restartNumberingAfterBreak="0">
     <w:nsid w:val="73C10D2D"/>
     <w:multiLevelType w:val="hybridMultilevel"/>
     <w:tmpl w:val="7F149AF8"/>
@@ -6700,82 +7728,82 @@
     <w:abstractNumId w:val="7"/>
   </w:num>
   <w:num w:numId="2" w16cid:durableId="1865552468">
+    <w:abstractNumId w:val="35"/>
+  </w:num>
+  <w:num w:numId="3" w16cid:durableId="576012328">
+    <w:abstractNumId w:val="41"/>
+  </w:num>
+  <w:num w:numId="4" w16cid:durableId="132526191">
+    <w:abstractNumId w:val="10"/>
+  </w:num>
+  <w:num w:numId="5" w16cid:durableId="700396406">
+    <w:abstractNumId w:val="28"/>
+  </w:num>
+  <w:num w:numId="6" w16cid:durableId="992568407">
+    <w:abstractNumId w:val="11"/>
+  </w:num>
+  <w:num w:numId="7" w16cid:durableId="619343922">
+    <w:abstractNumId w:val="15"/>
+  </w:num>
+  <w:num w:numId="8" w16cid:durableId="576481468">
+    <w:abstractNumId w:val="19"/>
+  </w:num>
+  <w:num w:numId="9" w16cid:durableId="789513537">
+    <w:abstractNumId w:val="39"/>
+  </w:num>
+  <w:num w:numId="10" w16cid:durableId="986863213">
+    <w:abstractNumId w:val="34"/>
+  </w:num>
+  <w:num w:numId="11" w16cid:durableId="346055683">
+    <w:abstractNumId w:val="24"/>
+  </w:num>
+  <w:num w:numId="12" w16cid:durableId="1297100579">
+    <w:abstractNumId w:val="29"/>
+  </w:num>
+  <w:num w:numId="13" w16cid:durableId="1138256220">
+    <w:abstractNumId w:val="17"/>
+  </w:num>
+  <w:num w:numId="14" w16cid:durableId="1463039808">
     <w:abstractNumId w:val="32"/>
   </w:num>
-  <w:num w:numId="3" w16cid:durableId="576012328">
-    <w:abstractNumId w:val="38"/>
-  </w:num>
-  <w:num w:numId="4" w16cid:durableId="132526191">
-    <w:abstractNumId w:val="9"/>
-  </w:num>
-  <w:num w:numId="5" w16cid:durableId="700396406">
-    <w:abstractNumId w:val="25"/>
-  </w:num>
-  <w:num w:numId="6" w16cid:durableId="992568407">
-    <w:abstractNumId w:val="10"/>
-  </w:num>
-  <w:num w:numId="7" w16cid:durableId="619343922">
-    <w:abstractNumId w:val="13"/>
-  </w:num>
-  <w:num w:numId="8" w16cid:durableId="576481468">
-    <w:abstractNumId w:val="16"/>
-  </w:num>
-  <w:num w:numId="9" w16cid:durableId="789513537">
-    <w:abstractNumId w:val="36"/>
-  </w:num>
-  <w:num w:numId="10" w16cid:durableId="986863213">
-    <w:abstractNumId w:val="31"/>
-  </w:num>
-  <w:num w:numId="11" w16cid:durableId="346055683">
-    <w:abstractNumId w:val="21"/>
-  </w:num>
-  <w:num w:numId="12" w16cid:durableId="1297100579">
-    <w:abstractNumId w:val="26"/>
-  </w:num>
-  <w:num w:numId="13" w16cid:durableId="1138256220">
-    <w:abstractNumId w:val="14"/>
-  </w:num>
-  <w:num w:numId="14" w16cid:durableId="1463039808">
-    <w:abstractNumId w:val="29"/>
-  </w:num>
   <w:num w:numId="15" w16cid:durableId="439302669">
-    <w:abstractNumId w:val="24"/>
+    <w:abstractNumId w:val="27"/>
   </w:num>
   <w:num w:numId="16" w16cid:durableId="1215190542">
     <w:abstractNumId w:val="3"/>
   </w:num>
   <w:num w:numId="17" w16cid:durableId="692192664">
-    <w:abstractNumId w:val="30"/>
+    <w:abstractNumId w:val="33"/>
   </w:num>
   <w:num w:numId="18" w16cid:durableId="542182879">
-    <w:abstractNumId w:val="34"/>
+    <w:abstractNumId w:val="37"/>
   </w:num>
   <w:num w:numId="19" w16cid:durableId="1259870996">
     <w:abstractNumId w:val="2"/>
   </w:num>
   <w:num w:numId="20" w16cid:durableId="2007249186">
-    <w:abstractNumId w:val="8"/>
+    <w:abstractNumId w:val="9"/>
   </w:num>
   <w:num w:numId="21" w16cid:durableId="799686918">
-    <w:abstractNumId w:val="18"/>
+    <w:abstractNumId w:val="21"/>
   </w:num>
   <w:num w:numId="22" w16cid:durableId="66154535">
     <w:abstractNumId w:val="1"/>
   </w:num>
   <w:num w:numId="23" w16cid:durableId="233664485">
-    <w:abstractNumId w:val="20"/>
+    <w:abstractNumId w:val="23"/>
   </w:num>
   <w:num w:numId="24" w16cid:durableId="1594626964">
-    <w:abstractNumId w:val="19"/>
+    <w:abstractNumId w:val="22"/>
   </w:num>
   <w:num w:numId="25" w16cid:durableId="324433412">
-    <w:abstractNumId w:val="23"/>
+    <w:abstractNumId w:val="26"/>
   </w:num>
   <w:num w:numId="26" w16cid:durableId="668674792">
     <w:abstractNumId w:val="4"/>
   </w:num>
   <w:num w:numId="27" w16cid:durableId="1016006121">
-    <w:abstractNumId w:val="11"/>
+    <w:abstractNumId w:val="12"/>
   </w:num>
   <w:num w:numId="28" w16cid:durableId="158622204">
     <w:abstractNumId w:val="5"/>
@@ -6784,39 +7812,56 @@
     <w:abstractNumId w:val="6"/>
   </w:num>
   <w:num w:numId="30" w16cid:durableId="1577084052">
-    <w:abstractNumId w:val="28"/>
+    <w:abstractNumId w:val="31"/>
   </w:num>
   <w:num w:numId="31" w16cid:durableId="357390349">
-    <w:abstractNumId w:val="15"/>
+    <w:abstractNumId w:val="18"/>
   </w:num>
   <w:num w:numId="32" w16cid:durableId="621226141">
-    <w:abstractNumId w:val="33"/>
+    <w:abstractNumId w:val="36"/>
   </w:num>
   <w:num w:numId="33" w16cid:durableId="515925384">
-    <w:abstractNumId w:val="12"/>
+    <w:abstractNumId w:val="13"/>
   </w:num>
   <w:num w:numId="34" w16cid:durableId="677805578">
-    <w:abstractNumId w:val="39"/>
+    <w:abstractNumId w:val="42"/>
   </w:num>
   <w:num w:numId="35" w16cid:durableId="1119032034">
-    <w:abstractNumId w:val="27"/>
+    <w:abstractNumId w:val="30"/>
   </w:num>
   <w:num w:numId="36" w16cid:durableId="1048840153">
-    <w:abstractNumId w:val="35"/>
+    <w:abstractNumId w:val="38"/>
   </w:num>
   <w:num w:numId="37" w16cid:durableId="1566063542">
-    <w:abstractNumId w:val="37"/>
+    <w:abstractNumId w:val="40"/>
   </w:num>
   <w:num w:numId="38" w16cid:durableId="49572325">
-    <w:abstractNumId w:val="17"/>
+    <w:abstractNumId w:val="20"/>
   </w:num>
   <w:num w:numId="39" w16cid:durableId="2014645293">
-    <w:abstractNumId w:val="22"/>
+    <w:abstractNumId w:val="25"/>
   </w:num>
   <w:num w:numId="40" w16cid:durableId="1177576854">
     <w:abstractNumId w:val="0"/>
   </w:num>
+  <w:num w:numId="41" w16cid:durableId="1717701443">
+    <w:abstractNumId w:val="8"/>
+  </w:num>
+  <w:num w:numId="42" w16cid:durableId="679045016">
+    <w:abstractNumId w:val="14"/>
+  </w:num>
+  <w:num w:numId="43" w16cid:durableId="1395006099">
+    <w:abstractNumId w:val="16"/>
+  </w:num>
 </w:numbering>
+</file>
+
+<file path=word/people.xml><?xml version="1.0" encoding="utf-8"?>
+<w15:people xmlns:wpc="http://schemas.microsoft.com/office/word/2010/wordprocessingCanvas" xmlns:cx="http://schemas.microsoft.com/office/drawing/2014/chartex" xmlns:cx1="http://schemas.microsoft.com/office/drawing/2015/9/8/chartex" xmlns:cx2="http://schemas.microsoft.com/office/drawing/2015/10/21/chartex" xmlns:cx3="http://schemas.microsoft.com/office/drawing/2016/5/9/chartex" xmlns:cx4="http://schemas.microsoft.com/office/drawing/2016/5/10/chartex" xmlns:cx5="http://schemas.microsoft.com/office/drawing/2016/5/11/chartex" xmlns:cx6="http://schemas.microsoft.com/office/drawing/2016/5/12/chartex" xmlns:cx7="http://schemas.microsoft.com/office/drawing/2016/5/13/chartex" xmlns:cx8="http://schemas.microsoft.com/office/drawing/2016/5/14/chartex" xmlns:mc="http://schemas.openxmlformats.org/markup-compatibility/2006" xmlns:aink="http://schemas.microsoft.com/office/drawing/2016/ink" xmlns:am3d="http://schemas.microsoft.com/office/drawing/2017/model3d" xmlns:o="urn:schemas-microsoft-com:office:office" xmlns:oel="http://schemas.microsoft.com/office/2019/extlst" xmlns:r="http://schemas.openxmlformats.org/officeDocument/2006/relationships" xmlns:m="http://schemas.openxmlformats.org/officeDocument/2006/math" xmlns:v="urn:schemas-microsoft-com:vml" xmlns:wp14="http://schemas.microsoft.com/office/word/2010/wordprocessingDrawing" xmlns:wp="http://schemas.openxmlformats.org/drawingml/2006/wordprocessingDrawing" xmlns:w10="urn:schemas-microsoft-com:office:word" xmlns:w="http://schemas.openxmlformats.org/wordprocessingml/2006/main" xmlns:w14="http://schemas.microsoft.com/office/word/2010/wordml" xmlns:w15="http://schemas.microsoft.com/office/word/2012/wordml" xmlns:w16cex="http://schemas.microsoft.com/office/word/2018/wordml/cex" xmlns:w16cid="http://schemas.microsoft.com/office/word/2016/wordml/cid" xmlns:w16="http://schemas.microsoft.com/office/word/2018/wordml" xmlns:w16du="http://schemas.microsoft.com/office/word/2023/wordml/word16du" xmlns:w16sdtdh="http://schemas.microsoft.com/office/word/2020/wordml/sdtdatahash" xmlns:w16se="http://schemas.microsoft.com/office/word/2015/wordml/symex" xmlns:wpg="http://schemas.microsoft.com/office/word/2010/wordprocessingGroup" xmlns:wpi="http://schemas.microsoft.com/office/word/2010/wordprocessingInk" xmlns:wne="http://schemas.microsoft.com/office/word/2006/wordml" xmlns:wps="http://schemas.microsoft.com/office/word/2010/wordprocessingShape" mc:Ignorable="w14 w15 w16se w16cid w16 w16cex w16sdtdh w16du wp14">
+  <w15:person w15:author="Will Crayger">
+    <w15:presenceInfo w15:providerId="AD" w15:userId="S::wcrayger@lucidbi.co::17ff2834-6063-4c89-a8df-66441f712da8"/>
+  </w15:person>
+</w15:people>
 </file>
 
 <file path=word/styles.xml><?xml version="1.0" encoding="utf-8"?>
@@ -7267,6 +8312,7 @@
   <w:style w:type="character" w:default="1" w:styleId="DefaultParagraphFont">
     <w:name w:val="Default Paragraph Font"/>
     <w:uiPriority w:val="1"/>
+    <w:semiHidden/>
     <w:unhideWhenUsed/>
   </w:style>
   <w:style w:type="table" w:default="1" w:styleId="TableNormal">
@@ -7367,6 +8413,18 @@
     <w:rPr>
       <w:color w:val="605E5C"/>
       <w:shd w:val="clear" w:color="auto" w:fill="E1DFDD"/>
+    </w:rPr>
+  </w:style>
+  <w:style w:type="character" w:styleId="FollowedHyperlink">
+    <w:name w:val="FollowedHyperlink"/>
+    <w:basedOn w:val="DefaultParagraphFont"/>
+    <w:uiPriority w:val="99"/>
+    <w:semiHidden/>
+    <w:unhideWhenUsed/>
+    <w:rsid w:val="00A31C27"/>
+    <w:rPr>
+      <w:color w:val="954F72" w:themeColor="followedHyperlink"/>
+      <w:u w:val="single"/>
     </w:rPr>
   </w:style>
 </w:styles>
@@ -7929,5 +8987,6 @@
 <file path=docMetadata/LabelInfo.xml><?xml version="1.0" encoding="utf-8"?>
 <clbl:labelList xmlns:clbl="http://schemas.microsoft.com/office/2020/mipLabelMetadata">
   <clbl:label id="{50a58a55-8d55-4c7b-aa85-1ae890a4cc64}" enabled="1" method="Standard" siteId="{e85feadf-11e7-47bb-a160-43b98dcc96f1}" removed="0"/>
+  <clbl:label id="{87867195-f2b8-4ac2-b0b6-6bb73cb33afc}" enabled="1" method="Privileged" siteId="{72f988bf-86f1-41af-91ab-2d7cd011db47}" removed="0"/>
 </clbl:labelList>
 </file>
</xml_diff>